<commit_message>
Update figures in ms and write data availability statement draft
</commit_message>
<xml_diff>
--- a/draft-02/manuscript/ver6/manuscript_ver6_rvm.docx
+++ b/draft-02/manuscript/ver6/manuscript_ver6_rvm.docx
@@ -1547,12 +1547,7 @@
         <w:t>Bergh &amp; Linder 2009</w:t>
       </w:r>
       <w:r>
-        <w:t xml:space="preserve">). In this </w:t>
-      </w:r>
-      <w:bookmarkStart w:id="10" w:name="_GoBack"/>
-      <w:bookmarkEnd w:id="10"/>
-      <w:r>
-        <w:t>context, it is unsurprising that the two floras show strong taxonomic affinities and that both are species-rich with high levels of regional endemism (</w:t>
+        <w:t>). In this context, it is unsurprising that the two floras show strong taxonomic affinities and that both are species-rich with high levels of regional endemism (</w:t>
       </w:r>
       <w:r>
         <w:rPr>
@@ -1827,20 +1822,20 @@
         </w:rPr>
         <w:t xml:space="preserve">the </w:t>
       </w:r>
-      <w:commentRangeStart w:id="11"/>
+      <w:commentRangeStart w:id="10"/>
       <w:r>
         <w:rPr>
           <w:lang w:val="en-ZA"/>
         </w:rPr>
         <w:t xml:space="preserve">CFR </w:t>
       </w:r>
-      <w:commentRangeEnd w:id="11"/>
+      <w:commentRangeEnd w:id="10"/>
       <w:r>
         <w:rPr>
           <w:rStyle w:val="CommentReference"/>
           <w:rFonts w:ascii="Times New Roman" w:hAnsiTheme="minorHAnsi"/>
         </w:rPr>
-        <w:commentReference w:id="11"/>
+        <w:commentReference w:id="10"/>
       </w:r>
       <w:r>
         <w:rPr>
@@ -2091,7 +2086,7 @@
         <w:pStyle w:val="Heading2"/>
         <w:spacing w:line="240" w:lineRule="auto"/>
       </w:pPr>
-      <w:bookmarkStart w:id="12" w:name="comparing-regions-environmental-heteroge"/>
+      <w:bookmarkStart w:id="11" w:name="comparing-regions-environmental-heteroge"/>
       <w:r>
         <w:t>2.1</w:t>
       </w:r>
@@ -2434,26 +2429,26 @@
       <w:r>
         <w:t xml:space="preserve"> </w:t>
       </w:r>
+      <w:commentRangeStart w:id="12"/>
       <w:commentRangeStart w:id="13"/>
-      <w:commentRangeStart w:id="14"/>
       <w:r>
         <w:t>The</w:t>
       </w:r>
-      <w:commentRangeEnd w:id="13"/>
+      <w:commentRangeEnd w:id="12"/>
       <w:r>
         <w:rPr>
           <w:rStyle w:val="CommentReference"/>
           <w:rFonts w:ascii="Times New Roman" w:hAnsiTheme="minorHAnsi"/>
         </w:rPr>
-        <w:commentReference w:id="13"/>
-      </w:r>
-      <w:commentRangeEnd w:id="14"/>
+        <w:commentReference w:id="12"/>
+      </w:r>
+      <w:commentRangeEnd w:id="13"/>
       <w:r>
         <w:rPr>
           <w:rStyle w:val="CommentReference"/>
           <w:rFonts w:ascii="Times New Roman" w:hAnsiTheme="minorHAnsi"/>
         </w:rPr>
-        <w:commentReference w:id="14"/>
+        <w:commentReference w:id="13"/>
       </w:r>
       <w:r>
         <w:t xml:space="preserve"> final </w:t>
@@ -3215,7 +3210,7 @@
       <w:r>
         <w:t>Comparing environmental heterogeneity</w:t>
       </w:r>
-      <w:bookmarkEnd w:id="12"/>
+      <w:bookmarkEnd w:id="11"/>
     </w:p>
     <w:p>
       <w:pPr>
@@ -3272,17 +3267,17 @@
       <w:r>
         <w:t xml:space="preserve">(NDVI) </w:t>
       </w:r>
-      <w:commentRangeStart w:id="15"/>
+      <w:commentRangeStart w:id="14"/>
       <w:r>
         <w:t>gradients</w:t>
       </w:r>
-      <w:commentRangeEnd w:id="15"/>
+      <w:commentRangeEnd w:id="14"/>
       <w:r>
         <w:rPr>
           <w:rStyle w:val="CommentReference"/>
           <w:rFonts w:ascii="Times New Roman" w:hAnsiTheme="minorHAnsi"/>
         </w:rPr>
-        <w:commentReference w:id="15"/>
+        <w:commentReference w:id="14"/>
       </w:r>
       <w:r>
         <w:t xml:space="preserve">. </w:t>
@@ -3293,26 +3288,26 @@
       <w:r>
         <w:t xml:space="preserve"> and </w:t>
       </w:r>
+      <w:commentRangeStart w:id="15"/>
       <w:commentRangeStart w:id="16"/>
-      <w:commentRangeStart w:id="17"/>
       <w:r>
         <w:t xml:space="preserve">nominally </w:t>
       </w:r>
-      <w:commentRangeEnd w:id="16"/>
+      <w:commentRangeEnd w:id="15"/>
       <w:r>
         <w:rPr>
           <w:rStyle w:val="CommentReference"/>
           <w:rFonts w:ascii="Times New Roman" w:hAnsiTheme="minorHAnsi"/>
         </w:rPr>
-        <w:commentReference w:id="16"/>
-      </w:r>
-      <w:commentRangeEnd w:id="17"/>
+        <w:commentReference w:id="15"/>
+      </w:r>
+      <w:commentRangeEnd w:id="16"/>
       <w:r>
         <w:rPr>
           <w:rStyle w:val="CommentReference"/>
           <w:rFonts w:ascii="Times New Roman" w:hAnsiTheme="minorHAnsi"/>
         </w:rPr>
-        <w:commentReference w:id="17"/>
+        <w:commentReference w:id="16"/>
       </w:r>
       <w:r>
         <w:t>independent</w:t>
@@ -3814,26 +3809,26 @@
       <w:r>
         <w:t xml:space="preserve"> environmental variables across </w:t>
       </w:r>
+      <w:commentRangeStart w:id="17"/>
       <w:commentRangeStart w:id="18"/>
-      <w:commentRangeStart w:id="19"/>
       <w:r>
         <w:t xml:space="preserve">both </w:t>
       </w:r>
-      <w:commentRangeEnd w:id="18"/>
+      <w:commentRangeEnd w:id="17"/>
       <w:r>
         <w:rPr>
           <w:rStyle w:val="CommentReference"/>
           <w:rFonts w:ascii="Times New Roman" w:hAnsiTheme="minorHAnsi"/>
         </w:rPr>
-        <w:commentReference w:id="18"/>
-      </w:r>
-      <w:commentRangeEnd w:id="19"/>
+        <w:commentReference w:id="17"/>
+      </w:r>
+      <w:commentRangeEnd w:id="18"/>
       <w:r>
         <w:rPr>
           <w:rStyle w:val="CommentReference"/>
           <w:rFonts w:ascii="Times New Roman" w:hAnsiTheme="minorHAnsi"/>
         </w:rPr>
-        <w:commentReference w:id="19"/>
+        <w:commentReference w:id="18"/>
       </w:r>
       <w:r>
         <w:t xml:space="preserve">regions, to </w:t>
@@ -3865,8 +3860,8 @@
       <w:r>
         <w:t xml:space="preserve">first </w:t>
       </w:r>
+      <w:commentRangeStart w:id="19"/>
       <w:commentRangeStart w:id="20"/>
-      <w:commentRangeStart w:id="21"/>
       <w:r>
         <w:t>log</w:t>
       </w:r>
@@ -3882,21 +3877,21 @@
       <w:r>
         <w:t xml:space="preserve">transformed </w:t>
       </w:r>
-      <w:commentRangeEnd w:id="20"/>
+      <w:commentRangeEnd w:id="19"/>
       <w:r>
         <w:rPr>
           <w:rStyle w:val="CommentReference"/>
           <w:rFonts w:ascii="Times New Roman" w:hAnsiTheme="minorHAnsi"/>
         </w:rPr>
-        <w:commentReference w:id="20"/>
-      </w:r>
-      <w:commentRangeEnd w:id="21"/>
+        <w:commentReference w:id="19"/>
+      </w:r>
+      <w:commentRangeEnd w:id="20"/>
       <w:r>
         <w:rPr>
           <w:rStyle w:val="CommentReference"/>
           <w:rFonts w:ascii="Times New Roman" w:hAnsiTheme="minorHAnsi"/>
         </w:rPr>
-        <w:commentReference w:id="21"/>
+        <w:commentReference w:id="20"/>
       </w:r>
       <w:r>
         <w:t xml:space="preserve">to ensure normality. A separate PCA was </w:t>
@@ -4188,7 +4183,7 @@
         <w:pStyle w:val="Heading2"/>
         <w:spacing w:line="240" w:lineRule="auto"/>
       </w:pPr>
-      <w:bookmarkStart w:id="22" w:name="environmental-heterogeneity-as-an-explan"/>
+      <w:bookmarkStart w:id="21" w:name="environmental-heterogeneity-as-an-explan"/>
       <w:r>
         <w:t>2.3</w:t>
       </w:r>
@@ -4201,7 +4196,7 @@
       <w:r>
         <w:t>Environmental heterogeneity as an explanation of species richness</w:t>
       </w:r>
-      <w:bookmarkEnd w:id="22"/>
+      <w:bookmarkEnd w:id="21"/>
     </w:p>
     <w:p>
       <w:pPr>
@@ -5369,20 +5364,20 @@
       <w:r>
         <w:t xml:space="preserve"> differed between the GCFR and SWAFR. Finally, </w:t>
       </w:r>
-      <w:commentRangeStart w:id="23"/>
+      <w:commentRangeStart w:id="22"/>
       <w:r>
         <w:t>to assess</w:t>
       </w:r>
       <w:r>
         <w:t xml:space="preserve"> whether the exceptional richness of hotspots is best explained by factors other than environmental heterogeneity</w:t>
       </w:r>
-      <w:commentRangeEnd w:id="23"/>
+      <w:commentRangeEnd w:id="22"/>
       <w:r>
         <w:rPr>
           <w:rStyle w:val="CommentReference"/>
           <w:rFonts w:ascii="Times New Roman" w:hAnsiTheme="minorHAnsi"/>
         </w:rPr>
-        <w:commentReference w:id="23"/>
+        <w:commentReference w:id="22"/>
       </w:r>
       <w:r>
         <w:t>, we repeated the ANCOVA and multiple regression analyses with hotspots omitted, and compared the coefficients of determination.</w:t>
@@ -5393,7 +5388,7 @@
         <w:pStyle w:val="Heading1"/>
         <w:spacing w:line="240" w:lineRule="auto"/>
       </w:pPr>
-      <w:bookmarkStart w:id="24" w:name="results"/>
+      <w:bookmarkStart w:id="23" w:name="results"/>
       <w:r>
         <w:lastRenderedPageBreak/>
         <w:t>3</w:t>
@@ -5407,7 +5402,7 @@
       <w:r>
         <w:t>Results</w:t>
       </w:r>
-      <w:bookmarkEnd w:id="24"/>
+      <w:bookmarkEnd w:id="23"/>
     </w:p>
     <w:p>
       <w:pPr>
@@ -5490,8 +5485,8 @@
       <w:r>
         <w:t xml:space="preserve">that </w:t>
       </w:r>
+      <w:commentRangeStart w:id="24"/>
       <w:commentRangeStart w:id="25"/>
-      <w:commentRangeStart w:id="26"/>
       <w:r>
         <w:t>species</w:t>
       </w:r>
@@ -5501,21 +5496,21 @@
       <w:r>
         <w:t>per unit area is similar at the QDS</w:t>
       </w:r>
-      <w:commentRangeEnd w:id="25"/>
+      <w:commentRangeEnd w:id="24"/>
       <w:r>
         <w:rPr>
           <w:rStyle w:val="CommentReference"/>
           <w:rFonts w:ascii="Times New Roman" w:hAnsiTheme="minorHAnsi"/>
         </w:rPr>
-        <w:commentReference w:id="25"/>
-      </w:r>
-      <w:commentRangeEnd w:id="26"/>
+        <w:commentReference w:id="24"/>
+      </w:r>
+      <w:commentRangeEnd w:id="25"/>
       <w:r>
         <w:rPr>
           <w:rStyle w:val="CommentReference"/>
           <w:rFonts w:ascii="Times New Roman" w:hAnsiTheme="minorHAnsi"/>
         </w:rPr>
-        <w:commentReference w:id="26"/>
+        <w:commentReference w:id="25"/>
       </w:r>
       <w:r>
         <w:t>- (Figure 2a;</w:t>
@@ -5588,8 +5583,8 @@
       <w:r>
         <w:t>), but that the GCFR is significantly more species-rich than the SWAFR at the DS-scale (</w:t>
       </w:r>
+      <w:commentRangeStart w:id="26"/>
       <w:commentRangeStart w:id="27"/>
-      <w:commentRangeStart w:id="28"/>
       <w:r>
         <w:rPr>
           <w:highlight w:val="yellow"/>
@@ -5608,21 +5603,21 @@
         </w:rPr>
         <w:t>a</w:t>
       </w:r>
-      <w:commentRangeEnd w:id="27"/>
+      <w:commentRangeEnd w:id="26"/>
       <w:r>
         <w:rPr>
           <w:rStyle w:val="CommentReference"/>
           <w:rFonts w:ascii="Times New Roman" w:hAnsiTheme="minorHAnsi"/>
         </w:rPr>
-        <w:commentReference w:id="27"/>
-      </w:r>
-      <w:commentRangeEnd w:id="28"/>
+        <w:commentReference w:id="26"/>
+      </w:r>
+      <w:commentRangeEnd w:id="27"/>
       <w:r>
         <w:rPr>
           <w:rStyle w:val="CommentReference"/>
           <w:rFonts w:ascii="Times New Roman" w:hAnsiTheme="minorHAnsi"/>
         </w:rPr>
-        <w:commentReference w:id="28"/>
+        <w:commentReference w:id="27"/>
       </w:r>
       <w:r>
         <w:t>;</w:t>
@@ -6461,8 +6456,8 @@
           <w:rFonts w:eastAsiaTheme="minorEastAsia" w:cstheme="majorBidi"/>
         </w:rPr>
       </w:pPr>
+      <w:commentRangeStart w:id="28"/>
       <w:commentRangeStart w:id="29"/>
-      <w:commentRangeStart w:id="30"/>
       <w:r>
         <w:t xml:space="preserve">The </w:t>
       </w:r>
@@ -6481,21 +6476,21 @@
         </w:rPr>
         <w:t>h</w:t>
       </w:r>
-      <w:commentRangeEnd w:id="29"/>
+      <w:commentRangeEnd w:id="28"/>
       <w:r>
         <w:rPr>
           <w:rStyle w:val="CommentReference"/>
           <w:rFonts w:ascii="Times New Roman" w:hAnsiTheme="minorHAnsi"/>
         </w:rPr>
-        <w:commentReference w:id="29"/>
-      </w:r>
-      <w:commentRangeEnd w:id="30"/>
+        <w:commentReference w:id="28"/>
+      </w:r>
+      <w:commentRangeEnd w:id="29"/>
       <w:r>
         <w:rPr>
           <w:rStyle w:val="CommentReference"/>
           <w:rFonts w:ascii="Times New Roman" w:hAnsiTheme="minorHAnsi"/>
         </w:rPr>
-        <w:commentReference w:id="30"/>
+        <w:commentReference w:id="29"/>
       </w:r>
       <w:r>
         <w:rPr>
@@ -6888,8 +6883,8 @@
       <w:r>
         <w:t>(</w:t>
       </w:r>
+      <w:commentRangeStart w:id="30"/>
       <w:commentRangeStart w:id="31"/>
-      <w:commentRangeStart w:id="32"/>
       <w:r>
         <w:rPr>
           <w:i/>
@@ -6907,21 +6902,21 @@
       <w:r>
         <w:t xml:space="preserve"> </w:t>
       </w:r>
-      <w:commentRangeEnd w:id="31"/>
+      <w:commentRangeEnd w:id="30"/>
       <w:r>
         <w:rPr>
           <w:rStyle w:val="CommentReference"/>
           <w:rFonts w:ascii="Times New Roman" w:hAnsiTheme="minorHAnsi"/>
         </w:rPr>
-        <w:commentReference w:id="31"/>
-      </w:r>
-      <w:commentRangeEnd w:id="32"/>
+        <w:commentReference w:id="30"/>
+      </w:r>
+      <w:commentRangeEnd w:id="31"/>
       <w:r>
         <w:rPr>
           <w:rStyle w:val="CommentReference"/>
           <w:rFonts w:ascii="Times New Roman" w:hAnsiTheme="minorHAnsi"/>
         </w:rPr>
-        <w:commentReference w:id="32"/>
+        <w:commentReference w:id="31"/>
       </w:r>
       <w:r>
         <w:t xml:space="preserve">= </w:t>
@@ -6935,8 +6930,8 @@
       <w:r>
         <w:t xml:space="preserve">2; </w:t>
       </w:r>
+      <w:commentRangeStart w:id="32"/>
       <w:commentRangeStart w:id="33"/>
-      <w:commentRangeStart w:id="34"/>
       <w:r>
         <w:rPr>
           <w:i/>
@@ -6954,7 +6949,7 @@
       <w:r>
         <w:t xml:space="preserve"> </w:t>
       </w:r>
-      <w:commentRangeEnd w:id="33"/>
+      <w:commentRangeEnd w:id="32"/>
       <w:r>
         <w:t>= 247.4</w:t>
       </w:r>
@@ -6963,15 +6958,15 @@
           <w:rStyle w:val="CommentReference"/>
           <w:rFonts w:ascii="Times New Roman" w:hAnsiTheme="minorHAnsi"/>
         </w:rPr>
-        <w:commentReference w:id="33"/>
-      </w:r>
-      <w:commentRangeEnd w:id="34"/>
+        <w:commentReference w:id="32"/>
+      </w:r>
+      <w:commentRangeEnd w:id="33"/>
       <w:r>
         <w:rPr>
           <w:rStyle w:val="CommentReference"/>
           <w:rFonts w:ascii="Times New Roman" w:hAnsiTheme="minorHAnsi"/>
         </w:rPr>
-        <w:commentReference w:id="34"/>
+        <w:commentReference w:id="33"/>
       </w:r>
       <w:r>
         <w:t>).</w:t>
@@ -7039,35 +7034,35 @@
         </w:rPr>
         <w:t xml:space="preserve"> (</w:t>
       </w:r>
+      <w:commentRangeStart w:id="34"/>
+      <w:r>
+        <w:rPr>
+          <w:rFonts w:eastAsiaTheme="minorEastAsia" w:cstheme="majorBidi"/>
+        </w:rPr>
+        <w:t xml:space="preserve">see also SI. Figure </w:t>
+      </w:r>
       <w:commentRangeStart w:id="35"/>
       <w:r>
         <w:rPr>
           <w:rFonts w:eastAsiaTheme="minorEastAsia" w:cstheme="majorBidi"/>
         </w:rPr>
-        <w:t xml:space="preserve">see also SI. Figure </w:t>
-      </w:r>
-      <w:commentRangeStart w:id="36"/>
-      <w:r>
-        <w:rPr>
-          <w:rFonts w:eastAsiaTheme="minorEastAsia" w:cstheme="majorBidi"/>
-        </w:rPr>
         <w:t>A</w:t>
       </w:r>
-      <w:commentRangeEnd w:id="36"/>
+      <w:commentRangeEnd w:id="35"/>
       <w:r>
         <w:rPr>
           <w:rStyle w:val="CommentReference"/>
           <w:rFonts w:ascii="Times New Roman" w:hAnsiTheme="minorHAnsi"/>
         </w:rPr>
-        <w:commentReference w:id="36"/>
-      </w:r>
-      <w:commentRangeEnd w:id="35"/>
+        <w:commentReference w:id="35"/>
+      </w:r>
+      <w:commentRangeEnd w:id="34"/>
       <w:r>
         <w:rPr>
           <w:rStyle w:val="CommentReference"/>
           <w:rFonts w:ascii="Times New Roman" w:hAnsiTheme="minorHAnsi"/>
         </w:rPr>
-        <w:commentReference w:id="35"/>
+        <w:commentReference w:id="34"/>
       </w:r>
       <w:r>
         <w:rPr>
@@ -7219,8 +7214,8 @@
       <w:r>
         <w:t xml:space="preserve"> relative to the spread of residual species richness within each region (QDS: </w:t>
       </w:r>
+      <w:commentRangeStart w:id="36"/>
       <w:commentRangeStart w:id="37"/>
-      <w:commentRangeStart w:id="38"/>
       <w:r>
         <w:rPr>
           <w:i/>
@@ -7238,21 +7233,21 @@
       <w:r>
         <w:t xml:space="preserve"> </w:t>
       </w:r>
-      <w:commentRangeEnd w:id="37"/>
+      <w:commentRangeEnd w:id="36"/>
       <w:r>
         <w:rPr>
           <w:rStyle w:val="CommentReference"/>
           <w:rFonts w:ascii="Times New Roman" w:hAnsiTheme="minorHAnsi"/>
         </w:rPr>
-        <w:commentReference w:id="37"/>
-      </w:r>
-      <w:commentRangeEnd w:id="38"/>
+        <w:commentReference w:id="36"/>
+      </w:r>
+      <w:commentRangeEnd w:id="37"/>
       <w:r>
         <w:rPr>
           <w:rStyle w:val="CommentReference"/>
           <w:rFonts w:ascii="Times New Roman" w:hAnsiTheme="minorHAnsi"/>
         </w:rPr>
-        <w:commentReference w:id="38"/>
+        <w:commentReference w:id="37"/>
       </w:r>
       <w:r>
         <w:t xml:space="preserve">= 315.5; </w:t>
@@ -7274,8 +7269,8 @@
       <w:r>
         <w:t xml:space="preserve"> = 230.1; HDS: </w:t>
       </w:r>
+      <w:commentRangeStart w:id="38"/>
       <w:commentRangeStart w:id="39"/>
-      <w:commentRangeStart w:id="40"/>
       <w:r>
         <w:rPr>
           <w:i/>
@@ -7293,21 +7288,21 @@
       <w:r>
         <w:t xml:space="preserve"> </w:t>
       </w:r>
-      <w:commentRangeEnd w:id="39"/>
+      <w:commentRangeEnd w:id="38"/>
       <w:r>
         <w:rPr>
           <w:rStyle w:val="CommentReference"/>
           <w:rFonts w:ascii="Times New Roman" w:hAnsiTheme="minorHAnsi"/>
         </w:rPr>
-        <w:commentReference w:id="39"/>
-      </w:r>
-      <w:commentRangeEnd w:id="40"/>
+        <w:commentReference w:id="38"/>
+      </w:r>
+      <w:commentRangeEnd w:id="39"/>
       <w:r>
         <w:rPr>
           <w:rStyle w:val="CommentReference"/>
           <w:rFonts w:ascii="Times New Roman" w:hAnsiTheme="minorHAnsi"/>
         </w:rPr>
-        <w:commentReference w:id="40"/>
+        <w:commentReference w:id="39"/>
       </w:r>
       <w:r>
         <w:t xml:space="preserve">= </w:t>
@@ -7362,8 +7357,8 @@
       <w:r>
         <w:t>large (500.0 to 1622.9) relative to the spread of residual species richness within each region (</w:t>
       </w:r>
+      <w:commentRangeStart w:id="40"/>
       <w:commentRangeStart w:id="41"/>
-      <w:commentRangeStart w:id="42"/>
       <w:r>
         <w:rPr>
           <w:i/>
@@ -7381,21 +7376,21 @@
       <w:r>
         <w:t xml:space="preserve"> </w:t>
       </w:r>
-      <w:commentRangeEnd w:id="41"/>
+      <w:commentRangeEnd w:id="40"/>
       <w:r>
         <w:rPr>
           <w:rStyle w:val="CommentReference"/>
           <w:rFonts w:ascii="Times New Roman" w:hAnsiTheme="minorHAnsi"/>
         </w:rPr>
-        <w:commentReference w:id="41"/>
-      </w:r>
-      <w:commentRangeEnd w:id="42"/>
+        <w:commentReference w:id="40"/>
+      </w:r>
+      <w:commentRangeEnd w:id="41"/>
       <w:r>
         <w:rPr>
           <w:rStyle w:val="CommentReference"/>
           <w:rFonts w:ascii="Times New Roman" w:hAnsiTheme="minorHAnsi"/>
         </w:rPr>
-        <w:commentReference w:id="42"/>
+        <w:commentReference w:id="41"/>
       </w:r>
       <w:r>
         <w:t xml:space="preserve">= 638.4; </w:t>
@@ -7420,8 +7415,8 @@
       <w:r>
         <w:t xml:space="preserve">. </w:t>
       </w:r>
+      <w:commentRangeStart w:id="42"/>
       <w:commentRangeStart w:id="43"/>
-      <w:commentRangeStart w:id="44"/>
       <w:r>
         <w:t xml:space="preserve">Where the </w:t>
       </w:r>
@@ -7458,21 +7453,21 @@
       <w:r>
         <w:t xml:space="preserve"> have the effect of cancelling (in the SWAFR) the partial main effects of these variables, both of which are a consequence of collinearities. </w:t>
       </w:r>
-      <w:commentRangeEnd w:id="43"/>
+      <w:commentRangeEnd w:id="42"/>
       <w:r>
         <w:rPr>
           <w:rStyle w:val="CommentReference"/>
           <w:rFonts w:ascii="Times New Roman" w:hAnsiTheme="minorHAnsi"/>
         </w:rPr>
-        <w:commentReference w:id="43"/>
-      </w:r>
-      <w:commentRangeEnd w:id="44"/>
+        <w:commentReference w:id="42"/>
+      </w:r>
+      <w:commentRangeEnd w:id="43"/>
       <w:r>
         <w:rPr>
           <w:rStyle w:val="CommentReference"/>
           <w:rFonts w:ascii="Times New Roman" w:hAnsiTheme="minorHAnsi"/>
         </w:rPr>
-        <w:commentReference w:id="44"/>
+        <w:commentReference w:id="43"/>
       </w:r>
     </w:p>
     <w:p>
@@ -7491,26 +7486,26 @@
       <w:r>
         <w:t xml:space="preserve"> (</w:t>
       </w:r>
+      <w:commentRangeStart w:id="44"/>
       <w:commentRangeStart w:id="45"/>
-      <w:commentRangeStart w:id="46"/>
       <w:r>
         <w:t>Figure 4</w:t>
       </w:r>
-      <w:commentRangeEnd w:id="45"/>
+      <w:commentRangeEnd w:id="44"/>
       <w:r>
         <w:rPr>
           <w:rStyle w:val="CommentReference"/>
           <w:rFonts w:ascii="Times New Roman" w:hAnsiTheme="minorHAnsi"/>
         </w:rPr>
-        <w:commentReference w:id="45"/>
-      </w:r>
-      <w:commentRangeEnd w:id="46"/>
+        <w:commentReference w:id="44"/>
+      </w:r>
+      <w:commentRangeEnd w:id="45"/>
       <w:r>
         <w:rPr>
           <w:rStyle w:val="CommentReference"/>
           <w:rFonts w:ascii="Times New Roman" w:hAnsiTheme="minorHAnsi"/>
         </w:rPr>
-        <w:commentReference w:id="46"/>
+        <w:commentReference w:id="45"/>
       </w:r>
       <w:r>
         <w:t xml:space="preserve">: </w:t>
@@ -7850,7 +7845,7 @@
           <w:tab w:val="left" w:pos="6189"/>
         </w:tabs>
       </w:pPr>
-      <w:bookmarkStart w:id="47" w:name="tables"/>
+      <w:bookmarkStart w:id="46" w:name="tables"/>
       <w:r>
         <w:t>Consistent with a recent meta-analysis identifying environmental heterogeneity as a universal driver of species richness</w:t>
       </w:r>
@@ -8173,7 +8168,7 @@
       <w:r>
         <w:t xml:space="preserve">, </w:t>
       </w:r>
-      <w:commentRangeStart w:id="48"/>
+      <w:commentRangeStart w:id="47"/>
       <w:r>
         <w:t>with the stronger coupling of species richness</w:t>
       </w:r>
@@ -8219,13 +8214,13 @@
       <w:r>
         <w:t>.</w:t>
       </w:r>
-      <w:commentRangeEnd w:id="48"/>
+      <w:commentRangeEnd w:id="47"/>
       <w:r>
         <w:rPr>
           <w:rStyle w:val="CommentReference"/>
           <w:rFonts w:ascii="Times New Roman" w:hAnsiTheme="minorHAnsi"/>
         </w:rPr>
-        <w:commentReference w:id="48"/>
+        <w:commentReference w:id="47"/>
       </w:r>
     </w:p>
     <w:p>
@@ -9166,17 +9161,17 @@
       <w:r>
         <w:t xml:space="preserve"> </w:t>
       </w:r>
-      <w:commentRangeStart w:id="49"/>
+      <w:commentRangeStart w:id="48"/>
       <w:r>
         <w:t>2017</w:t>
       </w:r>
-      <w:commentRangeEnd w:id="49"/>
+      <w:commentRangeEnd w:id="48"/>
       <w:r>
         <w:rPr>
           <w:rStyle w:val="CommentReference"/>
           <w:rFonts w:ascii="Times New Roman" w:hAnsiTheme="minorHAnsi"/>
         </w:rPr>
-        <w:commentReference w:id="49"/>
+        <w:commentReference w:id="48"/>
       </w:r>
       <w:r>
         <w:t>).</w:t>
@@ -9689,17 +9684,17 @@
       <w:r>
         <w:t xml:space="preserve"> Foremost amongst these, </w:t>
       </w:r>
-      <w:commentRangeStart w:id="50"/>
+      <w:commentRangeStart w:id="49"/>
       <w:r>
         <w:t>perhaps</w:t>
       </w:r>
-      <w:commentRangeEnd w:id="50"/>
+      <w:commentRangeEnd w:id="49"/>
       <w:r>
         <w:rPr>
           <w:rStyle w:val="CommentReference"/>
           <w:rFonts w:ascii="Times New Roman" w:hAnsiTheme="minorHAnsi"/>
         </w:rPr>
-        <w:commentReference w:id="50"/>
+        <w:commentReference w:id="49"/>
       </w:r>
       <w:r>
         <w:t xml:space="preserve">, is the influence of </w:t>
@@ -9877,17 +9872,17 @@
       <w:r>
         <w:t xml:space="preserve"> et al. </w:t>
       </w:r>
-      <w:commentRangeStart w:id="51"/>
+      <w:commentRangeStart w:id="50"/>
       <w:r>
         <w:t>2018</w:t>
       </w:r>
-      <w:commentRangeEnd w:id="51"/>
+      <w:commentRangeEnd w:id="50"/>
       <w:r>
         <w:rPr>
           <w:rStyle w:val="CommentReference"/>
           <w:rFonts w:ascii="Times New Roman" w:hAnsiTheme="minorHAnsi"/>
         </w:rPr>
-        <w:commentReference w:id="51"/>
+        <w:commentReference w:id="50"/>
       </w:r>
       <w:r>
         <w:t>)</w:t>
@@ -9949,7 +9944,7 @@
         <w:lastRenderedPageBreak/>
         <w:t>Tables</w:t>
       </w:r>
-      <w:bookmarkEnd w:id="47"/>
+      <w:bookmarkEnd w:id="46"/>
     </w:p>
     <w:p>
       <w:pPr>
@@ -16231,7 +16226,7 @@
         <w:pStyle w:val="BodyText"/>
         <w:spacing w:before="0" w:after="0"/>
       </w:pPr>
-      <w:bookmarkStart w:id="52" w:name="figures"/>
+      <w:bookmarkStart w:id="51" w:name="figures"/>
       <w:r>
         <w:rPr>
           <w:b/>
@@ -16566,7 +16561,7 @@
       <w:r>
         <w:br w:type="page"/>
       </w:r>
-      <w:bookmarkEnd w:id="52"/>
+      <w:bookmarkEnd w:id="51"/>
       <w:r>
         <w:lastRenderedPageBreak/>
         <w:t>Figures</w:t>
@@ -16861,9 +16856,9 @@
         </w:rPr>
         <w:lastRenderedPageBreak/>
         <w:drawing>
-          <wp:inline distT="0" distB="0" distL="0" distR="0" wp14:anchorId="4CFE472E" wp14:editId="71E1D908">
-            <wp:extent cx="6005779" cy="5147811"/>
-            <wp:effectExtent l="0" t="0" r="0" b="0"/>
+          <wp:inline distT="0" distB="0" distL="0" distR="0" wp14:anchorId="4CFE472E" wp14:editId="35616322">
+            <wp:extent cx="6510528" cy="5696712"/>
+            <wp:effectExtent l="0" t="0" r="5080" b="0"/>
             <wp:docPr id="2" name="Picture"/>
             <wp:cNvGraphicFramePr>
               <a:graphicFrameLocks xmlns:a="http://schemas.openxmlformats.org/drawingml/2006/main" noChangeAspect="1"/>
@@ -16892,7 +16887,7 @@
                   <pic:spPr bwMode="auto">
                     <a:xfrm>
                       <a:off x="0" y="0"/>
-                      <a:ext cx="6023655" cy="5163133"/>
+                      <a:ext cx="6521312" cy="5706148"/>
                     </a:xfrm>
                     <a:prstGeom prst="rect">
                       <a:avLst/>
@@ -16925,50 +16920,50 @@
       <w:r>
         <w:t xml:space="preserve"> </w:t>
       </w:r>
+      <w:commentRangeStart w:id="52"/>
       <w:commentRangeStart w:id="53"/>
+      <w:r>
+        <w:t xml:space="preserve">Frequency </w:t>
+      </w:r>
       <w:commentRangeStart w:id="54"/>
-      <w:r>
-        <w:t xml:space="preserve">Frequency </w:t>
-      </w:r>
       <w:commentRangeStart w:id="55"/>
-      <w:commentRangeStart w:id="56"/>
       <w:r>
         <w:t>d</w:t>
       </w:r>
       <w:r>
         <w:t xml:space="preserve">istributions </w:t>
       </w:r>
-      <w:commentRangeEnd w:id="55"/>
+      <w:commentRangeEnd w:id="54"/>
       <w:r>
         <w:rPr>
           <w:rStyle w:val="CommentReference"/>
           <w:rFonts w:ascii="Times New Roman" w:hAnsiTheme="minorHAnsi"/>
         </w:rPr>
-        <w:commentReference w:id="55"/>
-      </w:r>
-      <w:commentRangeEnd w:id="56"/>
+        <w:commentReference w:id="54"/>
+      </w:r>
+      <w:commentRangeEnd w:id="55"/>
       <w:r>
         <w:rPr>
           <w:rStyle w:val="CommentReference"/>
           <w:rFonts w:ascii="Times New Roman" w:hAnsiTheme="minorHAnsi"/>
         </w:rPr>
-        <w:commentReference w:id="56"/>
-      </w:r>
-      <w:commentRangeEnd w:id="53"/>
+        <w:commentReference w:id="55"/>
+      </w:r>
+      <w:commentRangeEnd w:id="52"/>
       <w:r>
         <w:rPr>
           <w:rStyle w:val="CommentReference"/>
           <w:rFonts w:ascii="Times New Roman" w:hAnsiTheme="minorHAnsi"/>
         </w:rPr>
-        <w:commentReference w:id="53"/>
-      </w:r>
-      <w:commentRangeEnd w:id="54"/>
+        <w:commentReference w:id="52"/>
+      </w:r>
+      <w:commentRangeEnd w:id="53"/>
       <w:r>
         <w:rPr>
           <w:rStyle w:val="CommentReference"/>
           <w:rFonts w:ascii="Times New Roman" w:hAnsiTheme="minorHAnsi"/>
         </w:rPr>
-        <w:commentReference w:id="54"/>
+        <w:commentReference w:id="53"/>
       </w:r>
       <w:r>
         <w:t>of (a) QDS- and (b) HDS-scale vascular plant species richness in the GCFR and SWAFR. (c) Scatter plot of mean QDS-scale richness (</w:t>
@@ -17105,9 +17100,9 @@
         </w:rPr>
         <w:lastRenderedPageBreak/>
         <w:drawing>
-          <wp:inline distT="0" distB="0" distL="0" distR="0" wp14:anchorId="06F193A1" wp14:editId="18813088">
-            <wp:extent cx="6649521" cy="2216506"/>
-            <wp:effectExtent l="0" t="0" r="0" b="0"/>
+          <wp:inline distT="0" distB="0" distL="0" distR="0" wp14:anchorId="06F193A1" wp14:editId="4A108109">
+            <wp:extent cx="6663564" cy="2221188"/>
+            <wp:effectExtent l="0" t="0" r="4445" b="8255"/>
             <wp:docPr id="3" name="Picture"/>
             <wp:cNvGraphicFramePr>
               <a:graphicFrameLocks xmlns:a="http://schemas.openxmlformats.org/drawingml/2006/main" noChangeAspect="1"/>
@@ -17136,7 +17131,7 @@
                   <pic:spPr bwMode="auto">
                     <a:xfrm>
                       <a:off x="0" y="0"/>
-                      <a:ext cx="6663566" cy="2221188"/>
+                      <a:ext cx="6663564" cy="2221188"/>
                     </a:xfrm>
                     <a:prstGeom prst="rect">
                       <a:avLst/>
@@ -17286,17 +17281,17 @@
       <w:r>
         <w:t xml:space="preserve">, all with highly </w:t>
       </w:r>
-      <w:commentRangeStart w:id="57"/>
+      <w:commentRangeStart w:id="56"/>
       <w:r>
         <w:t xml:space="preserve">significant slopes </w:t>
       </w:r>
-      <w:commentRangeEnd w:id="57"/>
+      <w:commentRangeEnd w:id="56"/>
       <w:r>
         <w:rPr>
           <w:rStyle w:val="CommentReference"/>
           <w:rFonts w:ascii="Times New Roman" w:hAnsiTheme="minorHAnsi"/>
         </w:rPr>
-        <w:commentReference w:id="57"/>
+        <w:commentReference w:id="56"/>
       </w:r>
       <w:r>
         <w:t>(</w:t>
@@ -17390,8 +17385,8 @@
         </w:rPr>
         <w:lastRenderedPageBreak/>
         <w:drawing>
-          <wp:inline distT="0" distB="0" distL="0" distR="0" wp14:anchorId="6BA46A0B" wp14:editId="171652B9">
-            <wp:extent cx="6819865" cy="3897065"/>
+          <wp:inline distT="0" distB="0" distL="0" distR="0" wp14:anchorId="6BA46A0B" wp14:editId="053EAE3C">
+            <wp:extent cx="6819864" cy="3897065"/>
             <wp:effectExtent l="0" t="0" r="635" b="8255"/>
             <wp:docPr id="4" name="Picture"/>
             <wp:cNvGraphicFramePr>
@@ -17421,7 +17416,7 @@
                   <pic:spPr bwMode="auto">
                     <a:xfrm>
                       <a:off x="0" y="0"/>
-                      <a:ext cx="6819865" cy="3897065"/>
+                      <a:ext cx="6819864" cy="3897065"/>
                     </a:xfrm>
                     <a:prstGeom prst="rect">
                       <a:avLst/>
@@ -17445,8 +17440,8 @@
         <w:pStyle w:val="ImageCaption"/>
         <w:spacing w:line="240" w:lineRule="auto"/>
       </w:pPr>
+      <w:commentRangeStart w:id="57"/>
       <w:commentRangeStart w:id="58"/>
-      <w:commentRangeStart w:id="59"/>
       <w:r>
         <w:rPr>
           <w:b/>
@@ -17456,21 +17451,21 @@
       <w:r>
         <w:t xml:space="preserve"> </w:t>
       </w:r>
-      <w:commentRangeEnd w:id="58"/>
+      <w:commentRangeEnd w:id="57"/>
       <w:r>
         <w:rPr>
           <w:rStyle w:val="CommentReference"/>
           <w:rFonts w:ascii="Times New Roman" w:hAnsiTheme="minorHAnsi"/>
         </w:rPr>
-        <w:commentReference w:id="58"/>
-      </w:r>
-      <w:commentRangeEnd w:id="59"/>
+        <w:commentReference w:id="57"/>
+      </w:r>
+      <w:commentRangeEnd w:id="58"/>
       <w:r>
         <w:rPr>
           <w:rStyle w:val="CommentReference"/>
           <w:rFonts w:ascii="Times New Roman" w:hAnsiTheme="minorHAnsi"/>
         </w:rPr>
-        <w:commentReference w:id="59"/>
+        <w:commentReference w:id="58"/>
       </w:r>
       <w:r>
         <w:t xml:space="preserve">Slope estimates </w:t>
@@ -17697,7 +17692,7 @@
       <w:r>
         <w:br w:type="page"/>
       </w:r>
-      <w:bookmarkStart w:id="60" w:name="references"/>
+      <w:bookmarkStart w:id="59" w:name="references"/>
     </w:p>
     <w:p>
       <w:pPr>
@@ -17861,25 +17856,73 @@
     </w:p>
     <w:p>
       <w:pPr>
-        <w:pStyle w:val="BodyText"/>
-      </w:pPr>
-      <w:r>
+        <w:pStyle w:val="Bibliography"/>
+        <w:spacing w:line="240" w:lineRule="auto"/>
         <w:rPr>
           <w:highlight w:val="yellow"/>
         </w:rPr>
-        <w:t>[</w:t>
+      </w:pPr>
+      <w:r>
+        <w:t xml:space="preserve">Raster-layers (of the nine forms of environmental heterogeneity, the major axis of heterogeneity (PC1) and vascular species richness) at each of the four spatial scales and analyses in the form of R-scripts are available in the </w:t>
+      </w:r>
+      <w:r>
+        <w:t>DRYAD Digital Repository</w:t>
+      </w:r>
+      <w:r>
+        <w:t xml:space="preserve"> (</w:t>
       </w:r>
       <w:r>
         <w:rPr>
           <w:highlight w:val="yellow"/>
         </w:rPr>
-        <w:t>…</w:t>
+        <w:t>URL/DOI</w:t>
+      </w:r>
+      <w:r>
+        <w:t>). The plant occurrence records are available from GBIF (GC</w:t>
+      </w:r>
+      <w:r>
+        <w:t xml:space="preserve">FR: </w:t>
       </w:r>
       <w:r>
         <w:rPr>
           <w:highlight w:val="yellow"/>
         </w:rPr>
-        <w:t>]</w:t>
+        <w:t>URL/DOI</w:t>
+      </w:r>
+      <w:r>
+        <w:t xml:space="preserve">; SWAFR: </w:t>
+      </w:r>
+      <w:r>
+        <w:rPr>
+          <w:highlight w:val="yellow"/>
+        </w:rPr>
+        <w:t>URL/DOI</w:t>
+      </w:r>
+      <w:r>
+        <w:t xml:space="preserve">). </w:t>
+      </w:r>
+      <w:r>
+        <w:rPr>
+          <w:highlight w:val="cyan"/>
+        </w:rPr>
+        <w:t>Our analyses are reproducible using R-scripts available also on GitHub (</w:t>
+      </w:r>
+      <w:hyperlink r:id="rId17" w:history="1">
+        <w:r>
+          <w:rPr>
+            <w:rStyle w:val="Hyperlink"/>
+            <w:highlight w:val="cyan"/>
+          </w:rPr>
+          <w:t>https://github.com/rvanmazijk/Cape-vs-SWA/</w:t>
+        </w:r>
+      </w:hyperlink>
+      <w:bookmarkStart w:id="60" w:name="_GoBack"/>
+      <w:bookmarkEnd w:id="60"/>
+      <w:r>
+        <w:rPr>
+          <w:highlight w:val="cyan"/>
+        </w:rPr>
+        <w:t>).</w:t>
       </w:r>
     </w:p>
     <w:p>
@@ -17912,7 +17955,7 @@
       <w:r>
         <w:t xml:space="preserve">: </w:t>
       </w:r>
-      <w:hyperlink r:id="rId17" w:history="1">
+      <w:hyperlink r:id="rId18" w:history="1">
         <w:r>
           <w:rPr>
             <w:rStyle w:val="Hyperlink"/>
@@ -17949,7 +17992,7 @@
       <w:r>
         <w:t xml:space="preserve">: </w:t>
       </w:r>
-      <w:hyperlink r:id="rId18" w:history="1">
+      <w:hyperlink r:id="rId19" w:history="1">
         <w:r>
           <w:rPr>
             <w:rStyle w:val="Hyperlink"/>
@@ -17982,7 +18025,7 @@
       <w:r>
         <w:t xml:space="preserve">: </w:t>
       </w:r>
-      <w:hyperlink r:id="rId19" w:history="1">
+      <w:hyperlink r:id="rId20" w:history="1">
         <w:r>
           <w:rPr>
             <w:rStyle w:val="Hyperlink"/>
@@ -18001,7 +18044,7 @@
       <w:r>
         <w:t>References</w:t>
       </w:r>
-      <w:bookmarkEnd w:id="60"/>
+      <w:bookmarkEnd w:id="59"/>
     </w:p>
     <w:p>
       <w:pPr>
@@ -18390,7 +18433,15 @@
           <w:rFonts w:hAnsi="Times New Roman" w:cs="Times New Roman"/>
           <w:noProof/>
         </w:rPr>
-        <w:t>(1), 623–650. https://doi.org/10.1146/annurev.ecolsys.35.112202.130201</w:t>
+        <w:t xml:space="preserve">(1), 623–650. </w:t>
+      </w:r>
+      <w:r>
+        <w:rPr>
+          <w:rFonts w:hAnsi="Times New Roman" w:cs="Times New Roman"/>
+          <w:noProof/>
+        </w:rPr>
+        <w:lastRenderedPageBreak/>
+        <w:t>https://doi.org/10.1146/annurev.ecolsys.35.112202.130201</w:t>
       </w:r>
     </w:p>
     <w:p>
@@ -18420,17 +18471,7 @@
           <w:iCs/>
           <w:noProof/>
         </w:rPr>
-        <w:t xml:space="preserve">African </w:t>
-      </w:r>
-      <w:r>
-        <w:rPr>
-          <w:rFonts w:hAnsi="Times New Roman" w:cs="Times New Roman"/>
-          <w:i/>
-          <w:iCs/>
-          <w:noProof/>
-        </w:rPr>
-        <w:lastRenderedPageBreak/>
-        <w:t>Journal of Ecology</w:t>
+        <w:t>African Journal of Ecology</w:t>
       </w:r>
       <w:r>
         <w:rPr>
@@ -19448,7 +19489,7 @@
       <w:r>
         <w:t>.” We removed all records of species identified as non-native, using lists of invasive plants for South Africa and Australia from the IUCN’s Global Invasive Species Database (</w:t>
       </w:r>
-      <w:hyperlink r:id="rId20">
+      <w:hyperlink r:id="rId21">
         <w:r>
           <w:rPr>
             <w:rStyle w:val="Hyperlink"/>
@@ -20011,7 +20052,7 @@
         </w:rPr>
         <w:t xml:space="preserve">O’Donnell, J. (2016). taxize: Taxonomic information from around the web. R package version 0.7.8. Retrieved from </w:t>
       </w:r>
-      <w:hyperlink r:id="rId21" w:history="1">
+      <w:hyperlink r:id="rId22" w:history="1">
         <w:r>
           <w:rPr>
             <w:rStyle w:val="Hyperlink"/>
@@ -20498,7 +20539,7 @@
       </w:r>
     </w:p>
     <w:sectPr>
-      <w:footerReference w:type="default" r:id="rId22"/>
+      <w:footerReference w:type="default" r:id="rId23"/>
       <w:pgSz w:w="12240" w:h="15840"/>
       <w:pgMar w:top="709" w:right="1440" w:bottom="1440" w:left="1440" w:header="720" w:footer="720" w:gutter="0"/>
       <w:lnNumType w:countBy="1" w:restart="continuous"/>
@@ -20690,7 +20731,7 @@
       </w:r>
     </w:p>
   </w:comment>
-  <w:comment w:id="11" w:author="Ruan Van Mazijk" w:date="2019-12-03T12:30:00Z" w:initials="RVM">
+  <w:comment w:id="10" w:author="Ruan Van Mazijk" w:date="2019-12-03T12:30:00Z" w:initials="RVM">
     <w:p>
       <w:pPr>
         <w:pStyle w:val="CommentText"/>
@@ -20706,7 +20747,7 @@
       </w:r>
     </w:p>
   </w:comment>
-  <w:comment w:id="13" w:author="Michael Cramer" w:date="2019-12-02T11:15:00Z" w:initials="MC">
+  <w:comment w:id="12" w:author="Michael Cramer" w:date="2019-12-02T11:15:00Z" w:initials="MC">
     <w:p>
       <w:pPr>
         <w:pStyle w:val="CommentText"/>
@@ -20722,7 +20763,7 @@
       </w:r>
     </w:p>
   </w:comment>
-  <w:comment w:id="14" w:author="Ruan Van Mazijk" w:date="2019-12-03T12:32:00Z" w:initials="RVM">
+  <w:comment w:id="13" w:author="Ruan Van Mazijk" w:date="2019-12-03T12:32:00Z" w:initials="RVM">
     <w:p>
       <w:pPr>
         <w:pStyle w:val="CommentText"/>
@@ -20744,7 +20785,7 @@
       </w:r>
     </w:p>
   </w:comment>
-  <w:comment w:id="15" w:author="Michael Cramer" w:date="2019-12-02T11:29:00Z" w:initials="MC">
+  <w:comment w:id="14" w:author="Michael Cramer" w:date="2019-12-02T11:29:00Z" w:initials="MC">
     <w:p>
       <w:pPr>
         <w:pStyle w:val="CommentText"/>
@@ -20760,7 +20801,7 @@
       </w:r>
     </w:p>
   </w:comment>
-  <w:comment w:id="16" w:author="Michael Cramer" w:date="2019-12-02T11:30:00Z" w:initials="MC">
+  <w:comment w:id="15" w:author="Michael Cramer" w:date="2019-12-02T11:30:00Z" w:initials="MC">
     <w:p>
       <w:pPr>
         <w:pStyle w:val="CommentText"/>
@@ -20800,7 +20841,7 @@
       </w:r>
     </w:p>
   </w:comment>
-  <w:comment w:id="17" w:author="Ruan Van Mazijk" w:date="2019-12-03T12:33:00Z" w:initials="RVM">
+  <w:comment w:id="16" w:author="Ruan Van Mazijk" w:date="2019-12-03T12:33:00Z" w:initials="RVM">
     <w:p>
       <w:pPr>
         <w:pStyle w:val="CommentText"/>
@@ -20822,7 +20863,7 @@
       </w:r>
     </w:p>
   </w:comment>
-  <w:comment w:id="18" w:author="Michael Cramer" w:date="2019-10-06T20:10:00Z" w:initials="MC">
+  <w:comment w:id="17" w:author="Michael Cramer" w:date="2019-10-06T20:10:00Z" w:initials="MC">
     <w:p>
       <w:pPr>
         <w:pStyle w:val="CommentText"/>
@@ -20838,7 +20879,7 @@
       </w:r>
     </w:p>
   </w:comment>
-  <w:comment w:id="19" w:author="Ruan Van Mazijk" w:date="2019-10-07T15:44:00Z" w:initials="RVM">
+  <w:comment w:id="18" w:author="Ruan Van Mazijk" w:date="2019-10-07T15:44:00Z" w:initials="RVM">
     <w:p>
       <w:pPr>
         <w:pStyle w:val="CommentText"/>
@@ -20857,7 +20898,7 @@
       </w:r>
     </w:p>
   </w:comment>
-  <w:comment w:id="20" w:author="Michael Cramer" w:date="2019-10-06T20:11:00Z" w:initials="MC">
+  <w:comment w:id="19" w:author="Michael Cramer" w:date="2019-10-06T20:11:00Z" w:initials="MC">
     <w:p>
       <w:pPr>
         <w:pStyle w:val="CommentText"/>
@@ -20885,7 +20926,7 @@
       </w:r>
     </w:p>
   </w:comment>
-  <w:comment w:id="21" w:author="Ruan Van Mazijk" w:date="2019-10-07T11:59:00Z" w:initials="RVM">
+  <w:comment w:id="20" w:author="Ruan Van Mazijk" w:date="2019-10-07T11:59:00Z" w:initials="RVM">
     <w:p>
       <w:pPr>
         <w:pStyle w:val="CommentText"/>
@@ -20910,7 +20951,7 @@
       </w:r>
     </w:p>
   </w:comment>
-  <w:comment w:id="23" w:author="Ruan Van Mazijk" w:date="2019-12-03T11:34:00Z" w:initials="RVM">
+  <w:comment w:id="22" w:author="Ruan Van Mazijk" w:date="2019-12-03T11:34:00Z" w:initials="RVM">
     <w:p>
       <w:pPr>
         <w:pStyle w:val="CommentText"/>
@@ -20926,7 +20967,7 @@
       </w:r>
     </w:p>
   </w:comment>
-  <w:comment w:id="25" w:author="Michael Cramer" w:date="2019-12-03T08:06:00Z" w:initials="MC">
+  <w:comment w:id="24" w:author="Michael Cramer" w:date="2019-12-03T08:06:00Z" w:initials="MC">
     <w:p>
       <w:pPr>
         <w:pStyle w:val="CommentText"/>
@@ -20956,7 +20997,7 @@
       </w:r>
     </w:p>
   </w:comment>
-  <w:comment w:id="26" w:author="Ruan Van Mazijk" w:date="2019-12-03T12:14:00Z" w:initials="RVM">
+  <w:comment w:id="25" w:author="Ruan Van Mazijk" w:date="2019-12-03T12:14:00Z" w:initials="RVM">
     <w:p>
       <w:pPr>
         <w:pStyle w:val="CommentText"/>
@@ -20994,7 +21035,7 @@
       </w:r>
     </w:p>
   </w:comment>
-  <w:comment w:id="27" w:author="Michael Cramer" w:date="2019-12-03T08:07:00Z" w:initials="MC">
+  <w:comment w:id="26" w:author="Michael Cramer" w:date="2019-12-03T08:07:00Z" w:initials="MC">
     <w:p>
       <w:pPr>
         <w:pStyle w:val="CommentText"/>
@@ -21010,7 +21051,7 @@
       </w:r>
     </w:p>
   </w:comment>
-  <w:comment w:id="28" w:author="Ruan Van Mazijk" w:date="2019-12-03T11:55:00Z" w:initials="RVM">
+  <w:comment w:id="27" w:author="Ruan Van Mazijk" w:date="2019-12-03T11:55:00Z" w:initials="RVM">
     <w:p>
       <w:pPr>
         <w:pStyle w:val="CommentText"/>
@@ -21026,7 +21067,7 @@
       </w:r>
     </w:p>
   </w:comment>
-  <w:comment w:id="29" w:author="Michael Cramer" w:date="2019-12-03T08:17:00Z" w:initials="MC">
+  <w:comment w:id="28" w:author="Michael Cramer" w:date="2019-12-03T08:17:00Z" w:initials="MC">
     <w:p>
       <w:pPr>
         <w:pStyle w:val="CommentText"/>
@@ -21042,7 +21083,7 @@
       </w:r>
     </w:p>
   </w:comment>
-  <w:comment w:id="30" w:author="Ruan Van Mazijk" w:date="2019-12-03T11:57:00Z" w:initials="RVM">
+  <w:comment w:id="29" w:author="Ruan Van Mazijk" w:date="2019-12-03T11:57:00Z" w:initials="RVM">
     <w:p>
       <w:pPr>
         <w:pStyle w:val="CommentText"/>
@@ -21058,7 +21099,7 @@
       </w:r>
     </w:p>
   </w:comment>
-  <w:comment w:id="31" w:author="Michael Cramer" w:date="2019-10-06T20:52:00Z" w:initials="MC">
+  <w:comment w:id="30" w:author="Michael Cramer" w:date="2019-10-06T20:52:00Z" w:initials="MC">
     <w:p>
       <w:pPr>
         <w:pStyle w:val="CommentText"/>
@@ -21074,7 +21115,7 @@
       </w:r>
     </w:p>
   </w:comment>
-  <w:comment w:id="32" w:author="Ruan Van Mazijk" w:date="2019-10-08T09:24:00Z" w:initials="RVM">
+  <w:comment w:id="31" w:author="Ruan Van Mazijk" w:date="2019-10-08T09:24:00Z" w:initials="RVM">
     <w:p>
       <w:pPr>
         <w:pStyle w:val="CommentText"/>
@@ -21090,7 +21131,7 @@
       </w:r>
     </w:p>
   </w:comment>
-  <w:comment w:id="33" w:author="Michael Cramer" w:date="2019-10-06T20:52:00Z" w:initials="MC">
+  <w:comment w:id="32" w:author="Michael Cramer" w:date="2019-10-06T20:52:00Z" w:initials="MC">
     <w:p>
       <w:pPr>
         <w:pStyle w:val="CommentText"/>
@@ -21106,7 +21147,7 @@
       </w:r>
     </w:p>
   </w:comment>
-  <w:comment w:id="34" w:author="Ruan Van Mazijk" w:date="2019-10-08T09:24:00Z" w:initials="RVM">
+  <w:comment w:id="33" w:author="Ruan Van Mazijk" w:date="2019-10-08T09:24:00Z" w:initials="RVM">
     <w:p>
       <w:pPr>
         <w:pStyle w:val="CommentText"/>
@@ -21122,7 +21163,7 @@
       </w:r>
     </w:p>
   </w:comment>
-  <w:comment w:id="36" w:author="Michael Cramer" w:date="2019-12-03T08:19:00Z" w:initials="MC">
+  <w:comment w:id="35" w:author="Michael Cramer" w:date="2019-12-03T08:19:00Z" w:initials="MC">
     <w:p>
       <w:pPr>
         <w:pStyle w:val="CommentText"/>
@@ -21138,7 +21179,7 @@
       </w:r>
     </w:p>
   </w:comment>
-  <w:comment w:id="35" w:author="Ruan Van Mazijk" w:date="2019-12-03T11:36:00Z" w:initials="RVM">
+  <w:comment w:id="34" w:author="Ruan Van Mazijk" w:date="2019-12-03T11:36:00Z" w:initials="RVM">
     <w:p>
       <w:pPr>
         <w:pStyle w:val="CommentText"/>
@@ -21160,7 +21201,7 @@
       </w:r>
     </w:p>
   </w:comment>
-  <w:comment w:id="37" w:author="Michael Cramer" w:date="2019-10-06T20:52:00Z" w:initials="MC">
+  <w:comment w:id="36" w:author="Michael Cramer" w:date="2019-10-06T20:52:00Z" w:initials="MC">
     <w:p>
       <w:pPr>
         <w:pStyle w:val="CommentText"/>
@@ -21176,7 +21217,7 @@
       </w:r>
     </w:p>
   </w:comment>
-  <w:comment w:id="38" w:author="Ruan Van Mazijk" w:date="2019-10-08T09:24:00Z" w:initials="RVM">
+  <w:comment w:id="37" w:author="Ruan Van Mazijk" w:date="2019-10-08T09:24:00Z" w:initials="RVM">
     <w:p>
       <w:pPr>
         <w:pStyle w:val="CommentText"/>
@@ -21192,7 +21233,7 @@
       </w:r>
     </w:p>
   </w:comment>
-  <w:comment w:id="39" w:author="Michael Cramer" w:date="2019-10-06T20:52:00Z" w:initials="MC">
+  <w:comment w:id="38" w:author="Michael Cramer" w:date="2019-10-06T20:52:00Z" w:initials="MC">
     <w:p>
       <w:pPr>
         <w:pStyle w:val="CommentText"/>
@@ -21208,7 +21249,7 @@
       </w:r>
     </w:p>
   </w:comment>
-  <w:comment w:id="40" w:author="Ruan Van Mazijk" w:date="2019-10-08T09:24:00Z" w:initials="RVM">
+  <w:comment w:id="39" w:author="Ruan Van Mazijk" w:date="2019-10-08T09:24:00Z" w:initials="RVM">
     <w:p>
       <w:pPr>
         <w:pStyle w:val="CommentText"/>
@@ -21224,7 +21265,7 @@
       </w:r>
     </w:p>
   </w:comment>
-  <w:comment w:id="41" w:author="Michael Cramer" w:date="2019-10-06T20:52:00Z" w:initials="MC">
+  <w:comment w:id="40" w:author="Michael Cramer" w:date="2019-10-06T20:52:00Z" w:initials="MC">
     <w:p>
       <w:pPr>
         <w:pStyle w:val="CommentText"/>
@@ -21240,7 +21281,7 @@
       </w:r>
     </w:p>
   </w:comment>
-  <w:comment w:id="42" w:author="Ruan Van Mazijk" w:date="2019-10-08T09:24:00Z" w:initials="RVM">
+  <w:comment w:id="41" w:author="Ruan Van Mazijk" w:date="2019-10-08T09:24:00Z" w:initials="RVM">
     <w:p>
       <w:pPr>
         <w:pStyle w:val="CommentText"/>
@@ -21256,7 +21297,7 @@
       </w:r>
     </w:p>
   </w:comment>
-  <w:comment w:id="43" w:author="Michael Cramer" w:date="2019-12-03T08:21:00Z" w:initials="MC">
+  <w:comment w:id="42" w:author="Michael Cramer" w:date="2019-12-03T08:21:00Z" w:initials="MC">
     <w:p>
       <w:pPr>
         <w:pStyle w:val="CommentText"/>
@@ -21272,7 +21313,7 @@
       </w:r>
     </w:p>
   </w:comment>
-  <w:comment w:id="44" w:author="Ruan Van Mazijk" w:date="2019-12-03T12:04:00Z" w:initials="RVM">
+  <w:comment w:id="43" w:author="Ruan Van Mazijk" w:date="2019-12-03T12:04:00Z" w:initials="RVM">
     <w:p>
       <w:pPr>
         <w:pStyle w:val="CommentText"/>
@@ -21300,7 +21341,7 @@
       </w:r>
     </w:p>
   </w:comment>
-  <w:comment w:id="45" w:author="Michael Cramer" w:date="2019-12-03T11:05:00Z" w:initials="MC">
+  <w:comment w:id="44" w:author="Michael Cramer" w:date="2019-12-03T11:05:00Z" w:initials="MC">
     <w:p>
       <w:pPr>
         <w:pStyle w:val="CommentText"/>
@@ -21316,7 +21357,7 @@
       </w:r>
     </w:p>
   </w:comment>
-  <w:comment w:id="46" w:author="Ruan Van Mazijk" w:date="2019-12-03T12:07:00Z" w:initials="RVM">
+  <w:comment w:id="45" w:author="Ruan Van Mazijk" w:date="2019-12-03T12:07:00Z" w:initials="RVM">
     <w:p>
       <w:pPr>
         <w:pStyle w:val="CommentText"/>
@@ -21350,7 +21391,7 @@
       </w:r>
     </w:p>
   </w:comment>
-  <w:comment w:id="48" w:author="Michael Cramer" w:date="2019-12-03T08:28:00Z" w:initials="MC">
+  <w:comment w:id="47" w:author="Michael Cramer" w:date="2019-12-03T08:28:00Z" w:initials="MC">
     <w:p>
       <w:pPr>
         <w:pStyle w:val="CommentText"/>
@@ -21372,7 +21413,7 @@
       </w:r>
     </w:p>
   </w:comment>
-  <w:comment w:id="49" w:author="Michael Cramer" w:date="2019-12-03T08:42:00Z" w:initials="MC">
+  <w:comment w:id="48" w:author="Michael Cramer" w:date="2019-12-03T08:42:00Z" w:initials="MC">
     <w:p>
       <w:pPr>
         <w:pStyle w:val="CommentText"/>
@@ -21388,7 +21429,7 @@
       </w:r>
     </w:p>
   </w:comment>
-  <w:comment w:id="50" w:author="Michael Cramer" w:date="2019-12-03T10:39:00Z" w:initials="MC">
+  <w:comment w:id="49" w:author="Michael Cramer" w:date="2019-12-03T10:39:00Z" w:initials="MC">
     <w:p>
       <w:pPr>
         <w:pStyle w:val="CommentText"/>
@@ -21436,7 +21477,7 @@
       </w:r>
     </w:p>
   </w:comment>
-  <w:comment w:id="51" w:author="Michael Cramer" w:date="2019-12-03T10:43:00Z" w:initials="MC">
+  <w:comment w:id="50" w:author="Michael Cramer" w:date="2019-12-03T10:43:00Z" w:initials="MC">
     <w:p>
       <w:pPr>
         <w:pStyle w:val="CommentText"/>
@@ -21471,7 +21512,7 @@
       </w:pPr>
     </w:p>
   </w:comment>
-  <w:comment w:id="55" w:author="Michael Cramer" w:date="2019-10-07T10:02:00Z" w:initials="MC">
+  <w:comment w:id="54" w:author="Michael Cramer" w:date="2019-10-07T10:02:00Z" w:initials="MC">
     <w:p>
       <w:pPr>
         <w:pStyle w:val="CommentText"/>
@@ -21487,7 +21528,7 @@
       </w:r>
     </w:p>
   </w:comment>
-  <w:comment w:id="56" w:author="Ruan Van Mazijk" w:date="2019-10-07T12:19:00Z" w:initials="RVM">
+  <w:comment w:id="55" w:author="Ruan Van Mazijk" w:date="2019-10-07T12:19:00Z" w:initials="RVM">
     <w:p>
       <w:pPr>
         <w:pStyle w:val="CommentText"/>
@@ -21503,7 +21544,7 @@
       </w:r>
     </w:p>
   </w:comment>
-  <w:comment w:id="53" w:author="Michael Cramer" w:date="2019-12-03T10:58:00Z" w:initials="MC">
+  <w:comment w:id="52" w:author="Michael Cramer" w:date="2019-12-03T10:58:00Z" w:initials="MC">
     <w:p>
       <w:pPr>
         <w:pStyle w:val="CommentText"/>
@@ -21519,7 +21560,7 @@
       </w:r>
     </w:p>
   </w:comment>
-  <w:comment w:id="54" w:author="Ruan Van Mazijk" w:date="2019-12-03T12:17:00Z" w:initials="RVM">
+  <w:comment w:id="53" w:author="Ruan Van Mazijk" w:date="2019-12-03T12:17:00Z" w:initials="RVM">
     <w:p>
       <w:pPr>
         <w:pStyle w:val="CommentText"/>
@@ -21535,7 +21576,7 @@
       </w:r>
     </w:p>
   </w:comment>
-  <w:comment w:id="57" w:author="Michael Cramer" w:date="2019-12-03T08:32:00Z" w:initials="MC">
+  <w:comment w:id="56" w:author="Michael Cramer" w:date="2019-12-03T08:32:00Z" w:initials="MC">
     <w:p>
       <w:pPr>
         <w:pStyle w:val="CommentText"/>
@@ -21571,7 +21612,7 @@
       </w:r>
     </w:p>
   </w:comment>
-  <w:comment w:id="58" w:author="Michael Cramer" w:date="2019-12-03T11:02:00Z" w:initials="MC">
+  <w:comment w:id="57" w:author="Michael Cramer" w:date="2019-12-03T11:02:00Z" w:initials="MC">
     <w:p>
       <w:pPr>
         <w:pStyle w:val="CommentText"/>
@@ -21599,7 +21640,7 @@
       </w:r>
     </w:p>
   </w:comment>
-  <w:comment w:id="59" w:author="Ruan Van Mazijk" w:date="2019-12-03T12:16:00Z" w:initials="RVM">
+  <w:comment w:id="58" w:author="Ruan Van Mazijk" w:date="2019-12-03T12:16:00Z" w:initials="RVM">
     <w:p>
       <w:pPr>
         <w:pStyle w:val="CommentText"/>
@@ -21686,11 +21727,11 @@
   <w15:commentEx w15:paraId="5F3E149F" w15:done="0"/>
   <w15:commentEx w15:paraId="4937B472" w15:done="1"/>
   <w15:commentEx w15:paraId="77A93CC5" w15:paraIdParent="4937B472" w15:done="1"/>
-  <w15:commentEx w15:paraId="11E838FE" w15:done="0"/>
-  <w15:commentEx w15:paraId="20D71E78" w15:paraIdParent="11E838FE" w15:done="0"/>
+  <w15:commentEx w15:paraId="11E838FE" w15:done="1"/>
+  <w15:commentEx w15:paraId="20D71E78" w15:paraIdParent="11E838FE" w15:done="1"/>
   <w15:commentEx w15:paraId="350C35AF" w15:done="0"/>
-  <w15:commentEx w15:paraId="43265982" w15:done="0"/>
-  <w15:commentEx w15:paraId="151CA642" w15:paraIdParent="43265982" w15:done="0"/>
+  <w15:commentEx w15:paraId="43265982" w15:done="1"/>
+  <w15:commentEx w15:paraId="151CA642" w15:paraIdParent="43265982" w15:done="1"/>
 </w15:commentsEx>
 </file>
 
@@ -25181,6 +25222,18 @@
       </w:tblBorders>
     </w:tblPr>
   </w:style>
+  <w:style w:type="character" w:styleId="UnresolvedMention">
+    <w:name w:val="Unresolved Mention"/>
+    <w:basedOn w:val="DefaultParagraphFont"/>
+    <w:uiPriority w:val="99"/>
+    <w:semiHidden/>
+    <w:unhideWhenUsed/>
+    <w:rsid w:val="00114B76"/>
+    <w:rPr>
+      <w:color w:val="605E5C"/>
+      <w:shd w:val="clear" w:color="auto" w:fill="E1DFDD"/>
+    </w:rPr>
+  </w:style>
 </w:styles>
 </file>
 
@@ -25507,7 +25560,7 @@
 </file>
 
 <file path=customXml/itemProps1.xml><?xml version="1.0" encoding="utf-8"?>
-<ds:datastoreItem xmlns:ds="http://schemas.openxmlformats.org/officeDocument/2006/customXml" ds:itemID="{0E807A2B-1F88-4882-90C6-481E438767D8}">
+<ds:datastoreItem xmlns:ds="http://schemas.openxmlformats.org/officeDocument/2006/customXml" ds:itemID="{BD4689FA-D9AA-4DF0-92B9-8C8C583D4B7E}">
   <ds:schemaRefs>
     <ds:schemaRef ds:uri="http://schemas.openxmlformats.org/officeDocument/2006/bibliography"/>
   </ds:schemaRefs>

</xml_diff>

<commit_message>
Add supp. figures [WIP]
</commit_message>
<xml_diff>
--- a/draft-02/manuscript/ver6/manuscript_ver6_rvm.docx
+++ b/draft-02/manuscript/ver6/manuscript_ver6_rvm.docx
@@ -7814,7 +7814,22 @@
         <w:t>improved coefficients of determination</w:t>
       </w:r>
       <w:r>
-        <w:t xml:space="preserve"> (Suppl. Materials)</w:t>
+        <w:t xml:space="preserve"> (</w:t>
+      </w:r>
+      <w:r>
+        <w:t>[</w:t>
+      </w:r>
+      <w:r>
+        <w:rPr>
+          <w:highlight w:val="yellow"/>
+        </w:rPr>
+        <w:t>Suppl. Materials</w:t>
+      </w:r>
+      <w:r>
+        <w:t>]</w:t>
+      </w:r>
+      <w:r>
+        <w:t>)</w:t>
       </w:r>
       <w:r>
         <w:t>.</w:t>
@@ -17878,10 +17893,7 @@
         <w:t>URL/DOI</w:t>
       </w:r>
       <w:r>
-        <w:t>). The plant occurrence records are available from GBIF (GC</w:t>
-      </w:r>
-      <w:r>
-        <w:t xml:space="preserve">FR: </w:t>
+        <w:t xml:space="preserve">). The plant occurrence records are available from GBIF (GCFR: </w:t>
       </w:r>
       <w:r>
         <w:rPr>
@@ -17913,7 +17925,7 @@
             <w:rStyle w:val="Hyperlink"/>
             <w:highlight w:val="cyan"/>
           </w:rPr>
-          <w:t>https://github.com/rvanmazijk/Cape-vs-SWA/</w:t>
+          <w:t>https://github.com/rvanmazijk/Cape-vs-SWA</w:t>
         </w:r>
       </w:hyperlink>
       <w:bookmarkStart w:id="60" w:name="_GoBack"/>
@@ -18617,23 +18629,7 @@
           <w:rFonts w:hAnsi="Times New Roman" w:cs="Times New Roman"/>
           <w:lang w:val="en-GB"/>
         </w:rPr>
-        <w:t xml:space="preserve">Chao A. &amp; </w:t>
-      </w:r>
-      <w:proofErr w:type="spellStart"/>
-      <w:r>
-        <w:rPr>
-          <w:rFonts w:hAnsi="Times New Roman" w:cs="Times New Roman"/>
-          <w:lang w:val="en-GB"/>
-        </w:rPr>
-        <w:t>Jost</w:t>
-      </w:r>
-      <w:proofErr w:type="spellEnd"/>
-      <w:r>
-        <w:rPr>
-          <w:rFonts w:hAnsi="Times New Roman" w:cs="Times New Roman"/>
-          <w:lang w:val="en-GB"/>
-        </w:rPr>
-        <w:t xml:space="preserve"> L. (2012) Coverage-based rarefaction and extrapolation: Standardizing samples by completeness rather than size. </w:t>
+        <w:t xml:space="preserve">Chao A. &amp; Jost L. (2012) Coverage-based rarefaction and extrapolation: Standardizing samples by completeness rather than size. </w:t>
       </w:r>
       <w:r>
         <w:rPr>
@@ -18681,55 +18677,7 @@
           <w:rFonts w:hAnsi="Times New Roman" w:cs="Times New Roman"/>
           <w:lang w:val="en-GB"/>
         </w:rPr>
-        <w:t xml:space="preserve">Colville, J.C., Potts A.J., Bradshaw P.L., </w:t>
-      </w:r>
-      <w:proofErr w:type="spellStart"/>
-      <w:r>
-        <w:rPr>
-          <w:rFonts w:hAnsi="Times New Roman" w:cs="Times New Roman"/>
-          <w:lang w:val="en-GB"/>
-        </w:rPr>
-        <w:t>Measey</w:t>
-      </w:r>
-      <w:proofErr w:type="spellEnd"/>
-      <w:r>
-        <w:rPr>
-          <w:rFonts w:hAnsi="Times New Roman" w:cs="Times New Roman"/>
-          <w:lang w:val="en-GB"/>
-        </w:rPr>
-        <w:t xml:space="preserve"> J., Snyman D., Picker M.D. </w:t>
-      </w:r>
-      <w:proofErr w:type="spellStart"/>
-      <w:r>
-        <w:rPr>
-          <w:rFonts w:hAnsi="Times New Roman" w:cs="Times New Roman"/>
-          <w:lang w:val="en-GB"/>
-        </w:rPr>
-        <w:t>Procheş</w:t>
-      </w:r>
-      <w:proofErr w:type="spellEnd"/>
-      <w:r>
-        <w:rPr>
-          <w:rFonts w:hAnsi="Times New Roman" w:cs="Times New Roman"/>
-          <w:lang w:val="en-GB"/>
-        </w:rPr>
-        <w:t xml:space="preserve"> S., Bowie R.C.K. &amp; Manning J.C. (2014) Floristic and faunal Cape </w:t>
-      </w:r>
-      <w:proofErr w:type="spellStart"/>
-      <w:r>
-        <w:rPr>
-          <w:rFonts w:hAnsi="Times New Roman" w:cs="Times New Roman"/>
-          <w:lang w:val="en-GB"/>
-        </w:rPr>
-        <w:t>biochoria</w:t>
-      </w:r>
-      <w:proofErr w:type="spellEnd"/>
-      <w:r>
-        <w:rPr>
-          <w:rFonts w:hAnsi="Times New Roman" w:cs="Times New Roman"/>
-          <w:lang w:val="en-GB"/>
-        </w:rPr>
-        <w:t>: do they exist.</w:t>
+        <w:t>Colville, J.C., Potts A.J., Bradshaw P.L., Measey J., Snyman D., Picker M.D. Procheş S., Bowie R.C.K. &amp; Manning J.C. (2014) Floristic and faunal Cape biochoria: do they exist.</w:t>
       </w:r>
       <w:r>
         <w:rPr>
@@ -18744,128 +18692,23 @@
           <w:rFonts w:hAnsi="Times New Roman" w:cs="Times New Roman"/>
           <w:lang w:val="en-GB"/>
         </w:rPr>
-        <w:t xml:space="preserve">(ed. by N. Allsopp, J.F. Colville, G.A. </w:t>
-      </w:r>
-      <w:proofErr w:type="spellStart"/>
-      <w:r>
+        <w:t>(ed. by N. Allsopp, J.F. Colville, G.A. Verboom and R.M. Cowling), pp. 73–93, Oxford University Press, Oxford.</w:t>
+      </w:r>
+    </w:p>
+    <w:p>
+      <w:pPr>
+        <w:ind w:left="720" w:hanging="720"/>
         <w:rPr>
           <w:rFonts w:hAnsi="Times New Roman" w:cs="Times New Roman"/>
           <w:lang w:val="en-GB"/>
         </w:rPr>
-        <w:t>Verboom</w:t>
-      </w:r>
-      <w:proofErr w:type="spellEnd"/>
+      </w:pPr>
       <w:r>
         <w:rPr>
           <w:rFonts w:hAnsi="Times New Roman" w:cs="Times New Roman"/>
           <w:lang w:val="en-GB"/>
         </w:rPr>
-        <w:t xml:space="preserve"> and R.M. Cowling), pp. 73–93, Oxford University Press, Oxford.</w:t>
-      </w:r>
-    </w:p>
-    <w:p>
-      <w:pPr>
-        <w:ind w:left="720" w:hanging="720"/>
-        <w:rPr>
-          <w:rFonts w:hAnsi="Times New Roman" w:cs="Times New Roman"/>
-          <w:lang w:val="en-GB"/>
-        </w:rPr>
-      </w:pPr>
-      <w:proofErr w:type="spellStart"/>
-      <w:r>
-        <w:rPr>
-          <w:rFonts w:hAnsi="Times New Roman" w:cs="Times New Roman"/>
-          <w:lang w:val="en-GB"/>
-        </w:rPr>
-        <w:t>Engemann</w:t>
-      </w:r>
-      <w:proofErr w:type="spellEnd"/>
-      <w:r>
-        <w:rPr>
-          <w:rFonts w:hAnsi="Times New Roman" w:cs="Times New Roman"/>
-          <w:lang w:val="en-GB"/>
-        </w:rPr>
-        <w:t xml:space="preserve"> K., </w:t>
-      </w:r>
-      <w:proofErr w:type="spellStart"/>
-      <w:r>
-        <w:rPr>
-          <w:rFonts w:hAnsi="Times New Roman" w:cs="Times New Roman"/>
-          <w:lang w:val="en-GB"/>
-        </w:rPr>
-        <w:t>Enquist</w:t>
-      </w:r>
-      <w:proofErr w:type="spellEnd"/>
-      <w:r>
-        <w:rPr>
-          <w:rFonts w:hAnsi="Times New Roman" w:cs="Times New Roman"/>
-          <w:lang w:val="en-GB"/>
-        </w:rPr>
-        <w:t xml:space="preserve"> B.J., Sandel B., Boyle B., </w:t>
-      </w:r>
-      <w:proofErr w:type="spellStart"/>
-      <w:r>
-        <w:rPr>
-          <w:rFonts w:hAnsi="Times New Roman" w:cs="Times New Roman"/>
-          <w:lang w:val="en-GB"/>
-        </w:rPr>
-        <w:t>Jørgensen</w:t>
-      </w:r>
-      <w:proofErr w:type="spellEnd"/>
-      <w:r>
-        <w:rPr>
-          <w:rFonts w:hAnsi="Times New Roman" w:cs="Times New Roman"/>
-          <w:lang w:val="en-GB"/>
-        </w:rPr>
-        <w:t xml:space="preserve"> P.M., </w:t>
-      </w:r>
-      <w:proofErr w:type="spellStart"/>
-      <w:r>
-        <w:rPr>
-          <w:rFonts w:hAnsi="Times New Roman" w:cs="Times New Roman"/>
-          <w:lang w:val="en-GB"/>
-        </w:rPr>
-        <w:t>Morueta</w:t>
-      </w:r>
-      <w:proofErr w:type="spellEnd"/>
-      <w:r>
-        <w:rPr>
-          <w:rFonts w:hAnsi="Times New Roman" w:cs="Times New Roman"/>
-          <w:lang w:val="en-GB"/>
-        </w:rPr>
-        <w:t xml:space="preserve">-Holme N., Peet R.K., </w:t>
-      </w:r>
-      <w:proofErr w:type="spellStart"/>
-      <w:r>
-        <w:rPr>
-          <w:rFonts w:hAnsi="Times New Roman" w:cs="Times New Roman"/>
-          <w:lang w:val="en-GB"/>
-        </w:rPr>
-        <w:t>Violle</w:t>
-      </w:r>
-      <w:proofErr w:type="spellEnd"/>
-      <w:r>
-        <w:rPr>
-          <w:rFonts w:hAnsi="Times New Roman" w:cs="Times New Roman"/>
-          <w:lang w:val="en-GB"/>
-        </w:rPr>
-        <w:t xml:space="preserve"> C., &amp; </w:t>
-      </w:r>
-      <w:proofErr w:type="spellStart"/>
-      <w:r>
-        <w:rPr>
-          <w:rFonts w:hAnsi="Times New Roman" w:cs="Times New Roman"/>
-          <w:lang w:val="en-GB"/>
-        </w:rPr>
-        <w:t>Svenning</w:t>
-      </w:r>
-      <w:proofErr w:type="spellEnd"/>
-      <w:r>
-        <w:rPr>
-          <w:rFonts w:hAnsi="Times New Roman" w:cs="Times New Roman"/>
-          <w:lang w:val="en-GB"/>
-        </w:rPr>
-        <w:t xml:space="preserve"> J.-C. (2015) Limited sampling hampers “big data” estimation of species richness in a tropical biodiversity hotspot. </w:t>
+        <w:t xml:space="preserve">Engemann K., Enquist B.J., Sandel B., Boyle B., Jørgensen P.M., Morueta-Holme N., Peet R.K., Violle C., &amp; Svenning J.-C. (2015) Limited sampling hampers “big data” estimation of species richness in a tropical biodiversity hotspot. </w:t>
       </w:r>
       <w:r>
         <w:rPr>
@@ -18908,21 +18751,12 @@
           <w:lang w:val="en-GB"/>
         </w:rPr>
       </w:pPr>
-      <w:proofErr w:type="spellStart"/>
       <w:r>
         <w:rPr>
           <w:rFonts w:hAnsi="Times New Roman" w:cs="Times New Roman"/>
           <w:lang w:val="en-GB"/>
         </w:rPr>
-        <w:t>Gotelli</w:t>
-      </w:r>
-      <w:proofErr w:type="spellEnd"/>
-      <w:r>
-        <w:rPr>
-          <w:rFonts w:hAnsi="Times New Roman" w:cs="Times New Roman"/>
-          <w:lang w:val="en-GB"/>
-        </w:rPr>
-        <w:t xml:space="preserve"> N.J. &amp; Colwell R.K. (2001) Quantifying biodiversity: Procedures and pitfalls in the measurement and comparison of species richness. </w:t>
+        <w:t xml:space="preserve">Gotelli N.J. &amp; Colwell R.K. (2001) Quantifying biodiversity: Procedures and pitfalls in the measurement and comparison of species richness. </w:t>
       </w:r>
       <w:r>
         <w:rPr>
@@ -18965,71 +18799,13 @@
           <w:lang w:val="en-GB"/>
         </w:rPr>
       </w:pPr>
-      <w:proofErr w:type="spellStart"/>
       <w:r>
         <w:rPr>
           <w:rFonts w:hAnsi="Times New Roman" w:cs="Times New Roman"/>
           <w:lang w:val="en-GB"/>
         </w:rPr>
-        <w:t>Merow</w:t>
-      </w:r>
-      <w:proofErr w:type="spellEnd"/>
-      <w:r>
-        <w:rPr>
-          <w:rFonts w:hAnsi="Times New Roman" w:cs="Times New Roman"/>
-          <w:lang w:val="en-GB"/>
-        </w:rPr>
-        <w:t xml:space="preserve"> C., Smith M.J., &amp; </w:t>
-      </w:r>
-      <w:proofErr w:type="spellStart"/>
-      <w:r>
-        <w:rPr>
-          <w:rFonts w:hAnsi="Times New Roman" w:cs="Times New Roman"/>
-          <w:lang w:val="en-GB"/>
-        </w:rPr>
-        <w:t>Silander</w:t>
-      </w:r>
-      <w:proofErr w:type="spellEnd"/>
-      <w:r>
-        <w:rPr>
-          <w:rFonts w:hAnsi="Times New Roman" w:cs="Times New Roman"/>
-          <w:lang w:val="en-GB"/>
-        </w:rPr>
-        <w:t xml:space="preserve"> J.A. (2013) A practical guide to </w:t>
-      </w:r>
-      <w:proofErr w:type="spellStart"/>
-      <w:r>
-        <w:rPr>
-          <w:rFonts w:hAnsi="Times New Roman" w:cs="Times New Roman"/>
-          <w:lang w:val="en-GB"/>
-        </w:rPr>
-        <w:t>MaxEnt</w:t>
-      </w:r>
-      <w:proofErr w:type="spellEnd"/>
-      <w:r>
-        <w:rPr>
-          <w:rFonts w:hAnsi="Times New Roman" w:cs="Times New Roman"/>
-          <w:lang w:val="en-GB"/>
-        </w:rPr>
-        <w:t xml:space="preserve"> for </w:t>
-      </w:r>
-      <w:proofErr w:type="spellStart"/>
-      <w:r>
-        <w:rPr>
-          <w:rFonts w:hAnsi="Times New Roman" w:cs="Times New Roman"/>
-          <w:lang w:val="en-GB"/>
-        </w:rPr>
-        <w:t>modeling</w:t>
-      </w:r>
-      <w:proofErr w:type="spellEnd"/>
-      <w:r>
-        <w:rPr>
-          <w:rFonts w:hAnsi="Times New Roman" w:cs="Times New Roman"/>
-          <w:lang w:val="en-GB"/>
-        </w:rPr>
-        <w:t xml:space="preserve"> species’ distributions: What it does, and why inputs and settings matter. </w:t>
-      </w:r>
-      <w:proofErr w:type="spellStart"/>
+        <w:t xml:space="preserve">Merow C., Smith M.J., &amp; Silander J.A. (2013) A practical guide to MaxEnt for modeling species’ distributions: What it does, and why inputs and settings matter. </w:t>
+      </w:r>
       <w:r>
         <w:rPr>
           <w:rFonts w:hAnsi="Times New Roman" w:cs="Times New Roman"/>
@@ -19039,7 +18815,6 @@
         </w:rPr>
         <w:t>Ecography</w:t>
       </w:r>
-      <w:proofErr w:type="spellEnd"/>
       <w:r>
         <w:rPr>
           <w:rFonts w:hAnsi="Times New Roman" w:cs="Times New Roman"/>
@@ -19075,19 +18850,11 @@
           <w:rFonts w:hAnsi="Times New Roman" w:cs="Times New Roman"/>
         </w:rPr>
       </w:pPr>
-      <w:proofErr w:type="spellStart"/>
       <w:r>
         <w:rPr>
           <w:rFonts w:hAnsi="Times New Roman" w:cs="Times New Roman"/>
         </w:rPr>
-        <w:t>Rebelo</w:t>
-      </w:r>
-      <w:proofErr w:type="spellEnd"/>
-      <w:r>
-        <w:rPr>
-          <w:rFonts w:hAnsi="Times New Roman" w:cs="Times New Roman"/>
-        </w:rPr>
-        <w:t xml:space="preserve"> T. (2001) </w:t>
+        <w:t xml:space="preserve">Rebelo T. (2001) </w:t>
       </w:r>
       <w:r>
         <w:rPr>
@@ -19816,7 +19583,10 @@
               <w:t>NASA (2017a</w:t>
             </w:r>
             <w:r>
-              <w:t>.b</w:t>
+              <w:t>,</w:t>
+            </w:r>
+            <w:r>
+              <w:t>b</w:t>
             </w:r>
             <w:r>
               <w:t>)</w:t>
@@ -19986,6 +19756,7 @@
     <w:p>
       <w:pPr>
         <w:pStyle w:val="Heading2"/>
+        <w:spacing w:after="240"/>
       </w:pPr>
       <w:r>
         <w:rPr>
@@ -20002,16 +19773,523 @@
       </w:r>
     </w:p>
     <w:p>
-      <w:pPr>
-        <w:rPr>
-          <w:rFonts w:asciiTheme="majorBidi" w:hAnsiTheme="majorBidi"/>
-        </w:rPr>
-      </w:pPr>
-      <w:r>
-        <w:br w:type="page"/>
+      <w:r>
+        <w:rPr>
+          <w:noProof/>
+        </w:rPr>
+        <w:drawing>
+          <wp:inline distT="0" distB="0" distL="0" distR="0" wp14:anchorId="6AB6EAAE" wp14:editId="6E3ECEA2">
+            <wp:extent cx="2916000" cy="4083146"/>
+            <wp:effectExtent l="19050" t="19050" r="17780" b="12700"/>
+            <wp:docPr id="13" name="Picture 13"/>
+            <wp:cNvGraphicFramePr>
+              <a:graphicFrameLocks xmlns:a="http://schemas.openxmlformats.org/drawingml/2006/main" noChangeAspect="1"/>
+            </wp:cNvGraphicFramePr>
+            <a:graphic xmlns:a="http://schemas.openxmlformats.org/drawingml/2006/main">
+              <a:graphicData uri="http://schemas.openxmlformats.org/drawingml/2006/picture">
+                <pic:pic xmlns:pic="http://schemas.openxmlformats.org/drawingml/2006/picture">
+                  <pic:nvPicPr>
+                    <pic:cNvPr id="0" name="Picture 8"/>
+                    <pic:cNvPicPr>
+                      <a:picLocks noChangeAspect="1" noChangeArrowheads="1"/>
+                    </pic:cNvPicPr>
+                  </pic:nvPicPr>
+                  <pic:blipFill>
+                    <a:blip r:embed="rId22" cstate="print">
+                      <a:extLst>
+                        <a:ext uri="{28A0092B-C50C-407E-A947-70E740481C1C}">
+                          <a14:useLocalDpi xmlns:a14="http://schemas.microsoft.com/office/drawing/2010/main" val="0"/>
+                        </a:ext>
+                      </a:extLst>
+                    </a:blip>
+                    <a:srcRect/>
+                    <a:stretch>
+                      <a:fillRect/>
+                    </a:stretch>
+                  </pic:blipFill>
+                  <pic:spPr bwMode="auto">
+                    <a:xfrm>
+                      <a:off x="0" y="0"/>
+                      <a:ext cx="2916000" cy="4083146"/>
+                    </a:xfrm>
+                    <a:prstGeom prst="rect">
+                      <a:avLst/>
+                    </a:prstGeom>
+                    <a:noFill/>
+                    <a:ln>
+                      <a:solidFill>
+                        <a:schemeClr val="tx1"/>
+                      </a:solidFill>
+                    </a:ln>
+                  </pic:spPr>
+                </pic:pic>
+              </a:graphicData>
+            </a:graphic>
+          </wp:inline>
+        </w:drawing>
+      </w:r>
+      <w:r>
+        <w:rPr>
+          <w:noProof/>
+        </w:rPr>
+        <w:drawing>
+          <wp:inline distT="0" distB="0" distL="0" distR="0" wp14:anchorId="118BF562" wp14:editId="3165FA7F">
+            <wp:extent cx="2916000" cy="4083148"/>
+            <wp:effectExtent l="19050" t="19050" r="17780" b="12700"/>
+            <wp:docPr id="14" name="Picture 14"/>
+            <wp:cNvGraphicFramePr>
+              <a:graphicFrameLocks xmlns:a="http://schemas.openxmlformats.org/drawingml/2006/main" noChangeAspect="1"/>
+            </wp:cNvGraphicFramePr>
+            <a:graphic xmlns:a="http://schemas.openxmlformats.org/drawingml/2006/main">
+              <a:graphicData uri="http://schemas.openxmlformats.org/drawingml/2006/picture">
+                <pic:pic xmlns:pic="http://schemas.openxmlformats.org/drawingml/2006/picture">
+                  <pic:nvPicPr>
+                    <pic:cNvPr id="0" name="Picture 9"/>
+                    <pic:cNvPicPr>
+                      <a:picLocks noChangeAspect="1" noChangeArrowheads="1"/>
+                    </pic:cNvPicPr>
+                  </pic:nvPicPr>
+                  <pic:blipFill>
+                    <a:blip r:embed="rId23" cstate="print">
+                      <a:extLst>
+                        <a:ext uri="{28A0092B-C50C-407E-A947-70E740481C1C}">
+                          <a14:useLocalDpi xmlns:a14="http://schemas.microsoft.com/office/drawing/2010/main" val="0"/>
+                        </a:ext>
+                      </a:extLst>
+                    </a:blip>
+                    <a:srcRect/>
+                    <a:stretch>
+                      <a:fillRect/>
+                    </a:stretch>
+                  </pic:blipFill>
+                  <pic:spPr bwMode="auto">
+                    <a:xfrm>
+                      <a:off x="0" y="0"/>
+                      <a:ext cx="2916000" cy="4083148"/>
+                    </a:xfrm>
+                    <a:prstGeom prst="rect">
+                      <a:avLst/>
+                    </a:prstGeom>
+                    <a:noFill/>
+                    <a:ln>
+                      <a:solidFill>
+                        <a:schemeClr val="tx1"/>
+                      </a:solidFill>
+                    </a:ln>
+                  </pic:spPr>
+                </pic:pic>
+              </a:graphicData>
+            </a:graphic>
+          </wp:inline>
+        </w:drawing>
       </w:r>
     </w:p>
     <w:p>
+      <w:r>
+        <w:t>Figure S</w:t>
+      </w:r>
+      <w:r>
+        <w:rPr>
+          <w:highlight w:val="yellow"/>
+        </w:rPr>
+        <w:t>XX</w:t>
+      </w:r>
+      <w:r>
+        <w:t>: [</w:t>
+      </w:r>
+      <w:r>
+        <w:rPr>
+          <w:highlight w:val="yellow"/>
+        </w:rPr>
+        <w:t>…</w:t>
+      </w:r>
+      <w:r>
+        <w:t>]</w:t>
+      </w:r>
+      <w:r>
+        <w:t xml:space="preserve"> (a) to (c) PC1 outliers; (d) to (f) mv outliers</w:t>
+      </w:r>
+      <w:r>
+        <w:br w:type="page"/>
+      </w:r>
+    </w:p>
+    <w:p>
+      <w:r>
+        <w:rPr>
+          <w:noProof/>
+          <w:highlight w:val="yellow"/>
+        </w:rPr>
+        <w:lastRenderedPageBreak/>
+        <w:drawing>
+          <wp:inline distT="0" distB="0" distL="0" distR="0" wp14:anchorId="46728754" wp14:editId="417E3829">
+            <wp:extent cx="5943600" cy="5943600"/>
+            <wp:effectExtent l="0" t="0" r="0" b="0"/>
+            <wp:docPr id="6" name="Picture 6"/>
+            <wp:cNvGraphicFramePr>
+              <a:graphicFrameLocks xmlns:a="http://schemas.openxmlformats.org/drawingml/2006/main" noChangeAspect="1"/>
+            </wp:cNvGraphicFramePr>
+            <a:graphic xmlns:a="http://schemas.openxmlformats.org/drawingml/2006/main">
+              <a:graphicData uri="http://schemas.openxmlformats.org/drawingml/2006/picture">
+                <pic:pic xmlns:pic="http://schemas.openxmlformats.org/drawingml/2006/picture">
+                  <pic:nvPicPr>
+                    <pic:cNvPr id="0" name="Picture 1"/>
+                    <pic:cNvPicPr>
+                      <a:picLocks noChangeAspect="1" noChangeArrowheads="1"/>
+                    </pic:cNvPicPr>
+                  </pic:nvPicPr>
+                  <pic:blipFill>
+                    <a:blip r:embed="rId24" cstate="print">
+                      <a:extLst>
+                        <a:ext uri="{BEBA8EAE-BF5A-486C-A8C5-ECC9F3942E4B}">
+                          <a14:imgProps xmlns:a14="http://schemas.microsoft.com/office/drawing/2010/main">
+                            <a14:imgLayer r:embed="rId25">
+                              <a14:imgEffect>
+                                <a14:saturation sat="0"/>
+                              </a14:imgEffect>
+                            </a14:imgLayer>
+                          </a14:imgProps>
+                        </a:ext>
+                        <a:ext uri="{28A0092B-C50C-407E-A947-70E740481C1C}">
+                          <a14:useLocalDpi xmlns:a14="http://schemas.microsoft.com/office/drawing/2010/main" val="0"/>
+                        </a:ext>
+                      </a:extLst>
+                    </a:blip>
+                    <a:srcRect/>
+                    <a:stretch>
+                      <a:fillRect/>
+                    </a:stretch>
+                  </pic:blipFill>
+                  <pic:spPr bwMode="auto">
+                    <a:xfrm>
+                      <a:off x="0" y="0"/>
+                      <a:ext cx="5943600" cy="5943600"/>
+                    </a:xfrm>
+                    <a:prstGeom prst="rect">
+                      <a:avLst/>
+                    </a:prstGeom>
+                    <a:noFill/>
+                    <a:ln>
+                      <a:noFill/>
+                    </a:ln>
+                  </pic:spPr>
+                </pic:pic>
+              </a:graphicData>
+            </a:graphic>
+          </wp:inline>
+        </w:drawing>
+      </w:r>
+    </w:p>
+    <w:p>
+      <w:r>
+        <w:t>Figure S</w:t>
+      </w:r>
+      <w:r>
+        <w:rPr>
+          <w:highlight w:val="yellow"/>
+        </w:rPr>
+        <w:t>X</w:t>
+      </w:r>
+      <w:r>
+        <w:t>: [</w:t>
+      </w:r>
+      <w:r>
+        <w:rPr>
+          <w:highlight w:val="yellow"/>
+        </w:rPr>
+        <w:t>…</w:t>
+      </w:r>
+      <w:r>
+        <w:t>]</w:t>
+      </w:r>
+      <w:r>
+        <w:t xml:space="preserve"> QDS-scale </w:t>
+      </w:r>
+      <w:r>
+        <w:br w:type="page"/>
+      </w:r>
+    </w:p>
+    <w:p>
+      <w:r>
+        <w:rPr>
+          <w:noProof/>
+          <w:highlight w:val="yellow"/>
+        </w:rPr>
+        <w:lastRenderedPageBreak/>
+        <w:drawing>
+          <wp:inline distT="0" distB="0" distL="0" distR="0" wp14:anchorId="0049863A" wp14:editId="24EEC9EE">
+            <wp:extent cx="5947410" cy="5947410"/>
+            <wp:effectExtent l="0" t="0" r="0" b="0"/>
+            <wp:docPr id="7" name="Picture 7"/>
+            <wp:cNvGraphicFramePr>
+              <a:graphicFrameLocks xmlns:a="http://schemas.openxmlformats.org/drawingml/2006/main" noChangeAspect="1"/>
+            </wp:cNvGraphicFramePr>
+            <a:graphic xmlns:a="http://schemas.openxmlformats.org/drawingml/2006/main">
+              <a:graphicData uri="http://schemas.openxmlformats.org/drawingml/2006/picture">
+                <pic:pic xmlns:pic="http://schemas.openxmlformats.org/drawingml/2006/picture">
+                  <pic:nvPicPr>
+                    <pic:cNvPr id="0" name="Picture 2"/>
+                    <pic:cNvPicPr>
+                      <a:picLocks noChangeAspect="1" noChangeArrowheads="1"/>
+                    </pic:cNvPicPr>
+                  </pic:nvPicPr>
+                  <pic:blipFill>
+                    <a:blip r:embed="rId26" cstate="print">
+                      <a:extLst>
+                        <a:ext uri="{BEBA8EAE-BF5A-486C-A8C5-ECC9F3942E4B}">
+                          <a14:imgProps xmlns:a14="http://schemas.microsoft.com/office/drawing/2010/main">
+                            <a14:imgLayer r:embed="rId27">
+                              <a14:imgEffect>
+                                <a14:saturation sat="0"/>
+                              </a14:imgEffect>
+                            </a14:imgLayer>
+                          </a14:imgProps>
+                        </a:ext>
+                        <a:ext uri="{28A0092B-C50C-407E-A947-70E740481C1C}">
+                          <a14:useLocalDpi xmlns:a14="http://schemas.microsoft.com/office/drawing/2010/main" val="0"/>
+                        </a:ext>
+                      </a:extLst>
+                    </a:blip>
+                    <a:srcRect/>
+                    <a:stretch>
+                      <a:fillRect/>
+                    </a:stretch>
+                  </pic:blipFill>
+                  <pic:spPr bwMode="auto">
+                    <a:xfrm>
+                      <a:off x="0" y="0"/>
+                      <a:ext cx="5947410" cy="5947410"/>
+                    </a:xfrm>
+                    <a:prstGeom prst="rect">
+                      <a:avLst/>
+                    </a:prstGeom>
+                    <a:noFill/>
+                    <a:ln>
+                      <a:noFill/>
+                    </a:ln>
+                  </pic:spPr>
+                </pic:pic>
+              </a:graphicData>
+            </a:graphic>
+          </wp:inline>
+        </w:drawing>
+      </w:r>
+    </w:p>
+    <w:p>
+      <w:r>
+        <w:t>Figure S</w:t>
+      </w:r>
+      <w:r>
+        <w:rPr>
+          <w:highlight w:val="yellow"/>
+        </w:rPr>
+        <w:t>Y</w:t>
+      </w:r>
+      <w:r>
+        <w:t>: [</w:t>
+      </w:r>
+      <w:r>
+        <w:rPr>
+          <w:highlight w:val="yellow"/>
+        </w:rPr>
+        <w:t>…</w:t>
+      </w:r>
+      <w:r>
+        <w:t>]</w:t>
+      </w:r>
+      <w:r>
+        <w:t xml:space="preserve"> HDS-scale </w:t>
+      </w:r>
+      <w:r>
+        <w:br w:type="page"/>
+      </w:r>
+    </w:p>
+    <w:p>
+      <w:r>
+        <w:rPr>
+          <w:noProof/>
+        </w:rPr>
+        <w:lastRenderedPageBreak/>
+        <w:drawing>
+          <wp:inline distT="0" distB="0" distL="0" distR="0" wp14:anchorId="18575667" wp14:editId="28079DA5">
+            <wp:extent cx="5943600" cy="5943600"/>
+            <wp:effectExtent l="0" t="0" r="0" b="0"/>
+            <wp:docPr id="8" name="Picture 8"/>
+            <wp:cNvGraphicFramePr>
+              <a:graphicFrameLocks xmlns:a="http://schemas.openxmlformats.org/drawingml/2006/main" noChangeAspect="1"/>
+            </wp:cNvGraphicFramePr>
+            <a:graphic xmlns:a="http://schemas.openxmlformats.org/drawingml/2006/main">
+              <a:graphicData uri="http://schemas.openxmlformats.org/drawingml/2006/picture">
+                <pic:pic xmlns:pic="http://schemas.openxmlformats.org/drawingml/2006/picture">
+                  <pic:nvPicPr>
+                    <pic:cNvPr id="0" name="Picture 3"/>
+                    <pic:cNvPicPr>
+                      <a:picLocks noChangeAspect="1" noChangeArrowheads="1"/>
+                    </pic:cNvPicPr>
+                  </pic:nvPicPr>
+                  <pic:blipFill>
+                    <a:blip r:embed="rId28" cstate="print">
+                      <a:extLst>
+                        <a:ext uri="{BEBA8EAE-BF5A-486C-A8C5-ECC9F3942E4B}">
+                          <a14:imgProps xmlns:a14="http://schemas.microsoft.com/office/drawing/2010/main">
+                            <a14:imgLayer r:embed="rId29">
+                              <a14:imgEffect>
+                                <a14:saturation sat="0"/>
+                              </a14:imgEffect>
+                            </a14:imgLayer>
+                          </a14:imgProps>
+                        </a:ext>
+                        <a:ext uri="{28A0092B-C50C-407E-A947-70E740481C1C}">
+                          <a14:useLocalDpi xmlns:a14="http://schemas.microsoft.com/office/drawing/2010/main" val="0"/>
+                        </a:ext>
+                      </a:extLst>
+                    </a:blip>
+                    <a:srcRect/>
+                    <a:stretch>
+                      <a:fillRect/>
+                    </a:stretch>
+                  </pic:blipFill>
+                  <pic:spPr bwMode="auto">
+                    <a:xfrm>
+                      <a:off x="0" y="0"/>
+                      <a:ext cx="5943600" cy="5943600"/>
+                    </a:xfrm>
+                    <a:prstGeom prst="rect">
+                      <a:avLst/>
+                    </a:prstGeom>
+                    <a:noFill/>
+                    <a:ln>
+                      <a:noFill/>
+                    </a:ln>
+                  </pic:spPr>
+                </pic:pic>
+              </a:graphicData>
+            </a:graphic>
+          </wp:inline>
+        </w:drawing>
+      </w:r>
+    </w:p>
+    <w:p>
+      <w:r>
+        <w:t>Figure S</w:t>
+      </w:r>
+      <w:r>
+        <w:rPr>
+          <w:highlight w:val="yellow"/>
+        </w:rPr>
+        <w:t>Z</w:t>
+      </w:r>
+      <w:r>
+        <w:t>: [</w:t>
+      </w:r>
+      <w:r>
+        <w:rPr>
+          <w:highlight w:val="yellow"/>
+        </w:rPr>
+        <w:t>…</w:t>
+      </w:r>
+      <w:r>
+        <w:t>]</w:t>
+      </w:r>
+      <w:r>
+        <w:t xml:space="preserve"> DS-scale</w:t>
+      </w:r>
+      <w:r>
+        <w:br w:type="page"/>
+      </w:r>
+      <w:r>
+        <w:rPr>
+          <w:noProof/>
+        </w:rPr>
+        <w:lastRenderedPageBreak/>
+        <w:drawing>
+          <wp:inline distT="0" distB="0" distL="0" distR="0" wp14:anchorId="66829FF3" wp14:editId="369E554B">
+            <wp:extent cx="8329845" cy="2663665"/>
+            <wp:effectExtent l="0" t="5397" r="0" b="0"/>
+            <wp:docPr id="9" name="Picture 9"/>
+            <wp:cNvGraphicFramePr>
+              <a:graphicFrameLocks xmlns:a="http://schemas.openxmlformats.org/drawingml/2006/main" noChangeAspect="1"/>
+            </wp:cNvGraphicFramePr>
+            <a:graphic xmlns:a="http://schemas.openxmlformats.org/drawingml/2006/main">
+              <a:graphicData uri="http://schemas.openxmlformats.org/drawingml/2006/picture">
+                <pic:pic xmlns:pic="http://schemas.openxmlformats.org/drawingml/2006/picture">
+                  <pic:nvPicPr>
+                    <pic:cNvPr id="0" name="Picture 4"/>
+                    <pic:cNvPicPr>
+                      <a:picLocks noChangeAspect="1" noChangeArrowheads="1"/>
+                    </pic:cNvPicPr>
+                  </pic:nvPicPr>
+                  <pic:blipFill>
+                    <a:blip r:embed="rId30" cstate="print">
+                      <a:extLst>
+                        <a:ext uri="{28A0092B-C50C-407E-A947-70E740481C1C}">
+                          <a14:useLocalDpi xmlns:a14="http://schemas.microsoft.com/office/drawing/2010/main" val="0"/>
+                        </a:ext>
+                      </a:extLst>
+                    </a:blip>
+                    <a:srcRect/>
+                    <a:stretch>
+                      <a:fillRect/>
+                    </a:stretch>
+                  </pic:blipFill>
+                  <pic:spPr bwMode="auto">
+                    <a:xfrm rot="5400000">
+                      <a:off x="0" y="0"/>
+                      <a:ext cx="8417832" cy="2691801"/>
+                    </a:xfrm>
+                    <a:prstGeom prst="rect">
+                      <a:avLst/>
+                    </a:prstGeom>
+                    <a:noFill/>
+                    <a:ln>
+                      <a:noFill/>
+                    </a:ln>
+                  </pic:spPr>
+                </pic:pic>
+              </a:graphicData>
+            </a:graphic>
+          </wp:inline>
+        </w:drawing>
+      </w:r>
+    </w:p>
+    <w:p>
+      <w:r>
+        <w:t xml:space="preserve">Figure </w:t>
+      </w:r>
+      <w:r>
+        <w:t>S</w:t>
+      </w:r>
+      <w:r>
+        <w:rPr>
+          <w:highlight w:val="yellow"/>
+        </w:rPr>
+        <w:t>ZZ</w:t>
+      </w:r>
+      <w:r>
+        <w:t xml:space="preserve">: </w:t>
+      </w:r>
+      <w:r>
+        <w:rPr>
+          <w:highlight w:val="yellow"/>
+        </w:rPr>
+        <w:t>[</w:t>
+      </w:r>
+      <w:r>
+        <w:rPr>
+          <w:highlight w:val="yellow"/>
+        </w:rPr>
+        <w:t>…</w:t>
+      </w:r>
+      <w:r>
+        <w:rPr>
+          <w:highlight w:val="yellow"/>
+        </w:rPr>
+        <w:t>]</w:t>
+      </w:r>
+      <w:r>
+        <w:br w:type="page"/>
+      </w:r>
+    </w:p>
+    <w:p>
       <w:pPr>
         <w:pStyle w:val="Heading2"/>
       </w:pPr>
@@ -20052,7 +20330,7 @@
         </w:rPr>
         <w:t xml:space="preserve">O’Donnell, J. (2016). taxize: Taxonomic information from around the web. R package version 0.7.8. Retrieved from </w:t>
       </w:r>
-      <w:hyperlink r:id="rId22" w:history="1">
+      <w:hyperlink r:id="rId31" w:history="1">
         <w:r>
           <w:rPr>
             <w:rStyle w:val="Hyperlink"/>
@@ -20539,7 +20817,7 @@
       </w:r>
     </w:p>
     <w:sectPr>
-      <w:footerReference w:type="default" r:id="rId23"/>
+      <w:footerReference w:type="default" r:id="rId32"/>
       <w:pgSz w:w="12240" w:h="15840"/>
       <w:pgMar w:top="709" w:right="1440" w:bottom="1440" w:left="1440" w:header="720" w:footer="720" w:gutter="0"/>
       <w:lnNumType w:countBy="1" w:restart="continuous"/>
@@ -20564,10 +20842,7 @@
         <w:annotationRef/>
       </w:r>
       <w:r>
-        <w:t>Journal of Biogeography style</w:t>
-      </w:r>
-      <w:r>
-        <w:t xml:space="preserve"> for now</w:t>
+        <w:t>Journal of Biogeography style for now</w:t>
       </w:r>
     </w:p>
   </w:comment>
@@ -20679,13 +20954,7 @@
       </w:r>
       <w:proofErr w:type="spellEnd"/>
       <w:r>
-        <w:t>/f</w:t>
-      </w:r>
-      <w:r>
-        <w:t>y</w:t>
-      </w:r>
-      <w:r>
-        <w:t xml:space="preserve">nbos. We also have a </w:t>
+        <w:t xml:space="preserve">/fynbos. We also have a </w:t>
       </w:r>
       <w:r>
         <w:t>“</w:t>
@@ -25560,7 +25829,7 @@
 </file>
 
 <file path=customXml/itemProps1.xml><?xml version="1.0" encoding="utf-8"?>
-<ds:datastoreItem xmlns:ds="http://schemas.openxmlformats.org/officeDocument/2006/customXml" ds:itemID="{BD4689FA-D9AA-4DF0-92B9-8C8C583D4B7E}">
+<ds:datastoreItem xmlns:ds="http://schemas.openxmlformats.org/officeDocument/2006/customXml" ds:itemID="{603FFED6-8E14-47FF-8B4F-1901D7C9E1A7}">
   <ds:schemaRefs>
     <ds:schemaRef ds:uri="http://schemas.openxmlformats.org/officeDocument/2006/bibliography"/>
   </ds:schemaRefs>

</xml_diff>

<commit_message>
Add updated figure 4 to ms
</commit_message>
<xml_diff>
--- a/draft-02/manuscript/ver6/manuscript_ver6_rvm.docx
+++ b/draft-02/manuscript/ver6/manuscript_ver6_rvm.docx
@@ -17400,8 +17400,8 @@
         </w:rPr>
         <w:lastRenderedPageBreak/>
         <w:drawing>
-          <wp:inline distT="0" distB="0" distL="0" distR="0" wp14:anchorId="6BA46A0B" wp14:editId="053EAE3C">
-            <wp:extent cx="6819864" cy="3897065"/>
+          <wp:inline distT="0" distB="0" distL="0" distR="0" wp14:anchorId="6BA46A0B" wp14:editId="2679FAD4">
+            <wp:extent cx="6819864" cy="3897064"/>
             <wp:effectExtent l="0" t="0" r="635" b="8255"/>
             <wp:docPr id="4" name="Picture"/>
             <wp:cNvGraphicFramePr>
@@ -17431,7 +17431,7 @@
                   <pic:spPr bwMode="auto">
                     <a:xfrm>
                       <a:off x="0" y="0"/>
-                      <a:ext cx="6819864" cy="3897065"/>
+                      <a:ext cx="6819864" cy="3897064"/>
                     </a:xfrm>
                     <a:prstGeom prst="rect">
                       <a:avLst/>
@@ -17615,7 +17615,12 @@
         <w:t xml:space="preserve"> estimates and their 95% confidence intervals. </w:t>
       </w:r>
       <w:r>
-        <w:t xml:space="preserve">Filled and empty points represent effect estimates  for the GCFR and SWAFR respectively when region-interaction terms were retained during </w:t>
+        <w:t xml:space="preserve">Filled and empty </w:t>
+      </w:r>
+      <w:bookmarkStart w:id="59" w:name="_GoBack"/>
+      <w:bookmarkEnd w:id="59"/>
+      <w:r>
+        <w:t xml:space="preserve">points represent effect estimates  for the GCFR and SWAFR respectively when region-interaction terms were retained during </w:t>
       </w:r>
       <w:r>
         <w:t>stepwise model selection</w:t>
@@ -17707,7 +17712,7 @@
       <w:r>
         <w:br w:type="page"/>
       </w:r>
-      <w:bookmarkStart w:id="59" w:name="references"/>
+      <w:bookmarkStart w:id="60" w:name="references"/>
     </w:p>
     <w:p>
       <w:pPr>
@@ -18054,7 +18059,7 @@
       <w:r>
         <w:t>References</w:t>
       </w:r>
-      <w:bookmarkEnd w:id="59"/>
+      <w:bookmarkEnd w:id="60"/>
     </w:p>
     <w:p>
       <w:pPr>
@@ -19829,8 +19834,6 @@
         </w:rPr>
         <w:t>v models</w:t>
       </w:r>
-      <w:bookmarkStart w:id="60" w:name="_GoBack"/>
-      <w:bookmarkEnd w:id="60"/>
     </w:p>
     <w:tbl>
       <w:tblPr>
@@ -35352,7 +35355,7 @@
 </file>
 
 <file path=customXml/itemProps1.xml><?xml version="1.0" encoding="utf-8"?>
-<ds:datastoreItem xmlns:ds="http://schemas.openxmlformats.org/officeDocument/2006/customXml" ds:itemID="{69C826EE-E078-436F-884F-1BE84E557D8A}">
+<ds:datastoreItem xmlns:ds="http://schemas.openxmlformats.org/officeDocument/2006/customXml" ds:itemID="{524E610F-54C3-42CF-A99A-50682779A882}">
   <ds:schemaRefs>
     <ds:schemaRef ds:uri="http://schemas.openxmlformats.org/officeDocument/2006/bibliography"/>
   </ds:schemaRefs>

</xml_diff>

<commit_message>
Save work on ms
</commit_message>
<xml_diff>
--- a/draft-02/manuscript/ver6/manuscript_ver6_rvm.docx
+++ b/draft-02/manuscript/ver6/manuscript_ver6_rvm.docx
@@ -17615,12 +17615,7 @@
         <w:t xml:space="preserve"> estimates and their 95% confidence intervals. </w:t>
       </w:r>
       <w:r>
-        <w:t xml:space="preserve">Filled and empty </w:t>
-      </w:r>
-      <w:bookmarkStart w:id="59" w:name="_GoBack"/>
-      <w:bookmarkEnd w:id="59"/>
-      <w:r>
-        <w:t xml:space="preserve">points represent effect estimates  for the GCFR and SWAFR respectively when region-interaction terms were retained during </w:t>
+        <w:t xml:space="preserve">Filled and empty points represent effect estimates  for the GCFR and SWAFR respectively when region-interaction terms were retained during </w:t>
       </w:r>
       <w:r>
         <w:t>stepwise model selection</w:t>
@@ -17712,7 +17707,7 @@
       <w:r>
         <w:br w:type="page"/>
       </w:r>
-      <w:bookmarkStart w:id="60" w:name="references"/>
+      <w:bookmarkStart w:id="59" w:name="references"/>
     </w:p>
     <w:p>
       <w:pPr>
@@ -18059,7 +18054,7 @@
       <w:r>
         <w:t>References</w:t>
       </w:r>
-      <w:bookmarkEnd w:id="60"/>
+      <w:bookmarkEnd w:id="59"/>
     </w:p>
     <w:p>
       <w:pPr>
@@ -29208,11 +29203,110 @@
     <w:p>
       <w:pPr>
         <w:pStyle w:val="BodyText"/>
+        <w:spacing w:before="0" w:after="0"/>
+        <w:rPr>
+          <w:sz w:val="22"/>
+          <w:szCs w:val="22"/>
+        </w:rPr>
+      </w:pPr>
+      <w:bookmarkStart w:id="60" w:name="_GoBack"/>
+      <w:bookmarkEnd w:id="60"/>
+      <w:r>
+        <w:rPr>
+          <w:sz w:val="22"/>
+          <w:szCs w:val="22"/>
+          <w:vertAlign w:val="superscript"/>
+        </w:rPr>
+        <w:lastRenderedPageBreak/>
+        <w:t xml:space="preserve">1 </w:t>
+      </w:r>
+      <w:r>
+        <w:rPr>
+          <w:sz w:val="22"/>
+          <w:szCs w:val="22"/>
+        </w:rPr>
+        <w:t xml:space="preserve">Represented as follows: ***, </w:t>
+      </w:r>
+      <w:r>
+        <w:rPr>
+          <w:i/>
+          <w:sz w:val="22"/>
+          <w:szCs w:val="22"/>
+        </w:rPr>
+        <w:t>P</w:t>
+      </w:r>
+      <w:r>
+        <w:rPr>
+          <w:sz w:val="22"/>
+          <w:szCs w:val="22"/>
+        </w:rPr>
+        <w:t xml:space="preserve"> &lt; 0.001; **, </w:t>
+      </w:r>
+      <w:r>
+        <w:rPr>
+          <w:i/>
+          <w:sz w:val="22"/>
+          <w:szCs w:val="22"/>
+        </w:rPr>
+        <w:t>P</w:t>
+      </w:r>
+      <w:r>
+        <w:rPr>
+          <w:sz w:val="22"/>
+          <w:szCs w:val="22"/>
+        </w:rPr>
+        <w:t xml:space="preserve"> &lt; 0.01; *, </w:t>
+      </w:r>
+      <w:r>
+        <w:rPr>
+          <w:i/>
+          <w:sz w:val="22"/>
+          <w:szCs w:val="22"/>
+        </w:rPr>
+        <w:t>P</w:t>
+      </w:r>
+      <w:r>
+        <w:rPr>
+          <w:sz w:val="22"/>
+          <w:szCs w:val="22"/>
+        </w:rPr>
+        <w:t xml:space="preserve"> &lt; 0.05; ~, </w:t>
+      </w:r>
+      <w:r>
+        <w:rPr>
+          <w:i/>
+          <w:sz w:val="22"/>
+          <w:szCs w:val="22"/>
+        </w:rPr>
+        <w:t>P</w:t>
+      </w:r>
+      <w:r>
+        <w:rPr>
+          <w:sz w:val="22"/>
+          <w:szCs w:val="22"/>
+        </w:rPr>
+        <w:t xml:space="preserve"> &lt; 0.1; blank, NS.</w:t>
+      </w:r>
+    </w:p>
+    <w:p>
+      <w:pPr>
+        <w:pStyle w:val="BodyText"/>
         <w:spacing w:before="0"/>
       </w:pPr>
       <w:r>
-        <w:lastRenderedPageBreak/>
+        <w:rPr>
+          <w:vertAlign w:val="superscript"/>
+        </w:rPr>
+        <w:t>2</w:t>
+      </w:r>
+      <w:r>
+        <w:rPr>
+          <w:vertAlign w:val="superscript"/>
+        </w:rPr>
         <w:t xml:space="preserve"> </w:t>
+      </w:r>
+      <w:r>
+        <w:t>Abbreviations are as follows: NDVI, normalized difference vegetation index; T, temperature; MAP, mean annual precipitation; PDQ, precipitation in the driest quarter; CEC, cation exchange capacity; C, carbon.</w:t>
       </w:r>
       <w:r>
         <w:br w:type="page"/>
@@ -35355,7 +35449,7 @@
 </file>
 
 <file path=customXml/itemProps1.xml><?xml version="1.0" encoding="utf-8"?>
-<ds:datastoreItem xmlns:ds="http://schemas.openxmlformats.org/officeDocument/2006/customXml" ds:itemID="{524E610F-54C3-42CF-A99A-50682779A882}">
+<ds:datastoreItem xmlns:ds="http://schemas.openxmlformats.org/officeDocument/2006/customXml" ds:itemID="{B3B28E45-B944-472A-A7AF-A30C61EA1F95}">
   <ds:schemaRefs>
     <ds:schemaRef ds:uri="http://schemas.openxmlformats.org/officeDocument/2006/bibliography"/>
   </ds:schemaRefs>

</xml_diff>

<commit_message>
Move possible weaknesses stuff into ms .docx-file
</commit_message>
<xml_diff>
--- a/draft-02/manuscript/ver6/manuscript_ver6_rvm.docx
+++ b/draft-02/manuscript/ver6/manuscript_ver6_rvm.docx
@@ -2491,25 +2491,13 @@
       </w:r>
       <w:commentRangeStart w:id="14"/>
       <w:r>
-        <w:t xml:space="preserve">Note, we excluded occurrence data (and indeed environmental data, below) originating from coastal pixels at the </w:t>
-      </w:r>
-      <w:r>
-        <w:t>0.0</w:t>
-      </w:r>
-      <w:r>
-        <w:t>5</w:t>
+        <w:t>Note, we excluded occurrence data (and indeed environmental data, below) originating from coastal pixels at the 0.05</w:t>
       </w:r>
       <w:r>
         <w:rPr>
           <w:rFonts w:cstheme="majorBidi"/>
         </w:rPr>
-        <w:t>°</w:t>
-      </w:r>
-      <w:r>
-        <w:rPr>
-          <w:rFonts w:cstheme="majorBidi"/>
-        </w:rPr>
-        <w:t xml:space="preserve"> resolution.</w:t>
+        <w:t>° resolution.</w:t>
       </w:r>
       <w:commentRangeEnd w:id="14"/>
       <w:r>
@@ -2558,12 +2546,7 @@
         <w:t>.</w:t>
       </w:r>
       <w:r>
-        <w:t xml:space="preserve"> To compare specie</w:t>
-      </w:r>
-      <w:bookmarkStart w:id="15" w:name="_GoBack"/>
-      <w:bookmarkEnd w:id="15"/>
-      <w:r>
-        <w:t>s richness across equally sized areas, we only ma</w:t>
+        <w:t xml:space="preserve"> To compare species richness across equally sized areas, we only ma</w:t>
       </w:r>
       <w:r>
         <w:t>d</w:t>
@@ -3302,17 +3285,17 @@
       <w:r>
         <w:t xml:space="preserve">(NDVI) </w:t>
       </w:r>
-      <w:commentRangeStart w:id="16"/>
+      <w:commentRangeStart w:id="15"/>
       <w:r>
         <w:t>gradients</w:t>
       </w:r>
-      <w:commentRangeEnd w:id="16"/>
+      <w:commentRangeEnd w:id="15"/>
       <w:r>
         <w:rPr>
           <w:rStyle w:val="CommentReference"/>
           <w:rFonts w:ascii="Times New Roman" w:hAnsiTheme="minorHAnsi"/>
         </w:rPr>
-        <w:commentReference w:id="16"/>
+        <w:commentReference w:id="15"/>
       </w:r>
       <w:r>
         <w:t xml:space="preserve">. </w:t>
@@ -3323,26 +3306,26 @@
       <w:r>
         <w:t xml:space="preserve"> and </w:t>
       </w:r>
+      <w:commentRangeStart w:id="16"/>
       <w:commentRangeStart w:id="17"/>
-      <w:commentRangeStart w:id="18"/>
       <w:r>
         <w:t xml:space="preserve">nominally </w:t>
       </w:r>
-      <w:commentRangeEnd w:id="17"/>
+      <w:commentRangeEnd w:id="16"/>
       <w:r>
         <w:rPr>
           <w:rStyle w:val="CommentReference"/>
           <w:rFonts w:ascii="Times New Roman" w:hAnsiTheme="minorHAnsi"/>
         </w:rPr>
-        <w:commentReference w:id="17"/>
-      </w:r>
-      <w:commentRangeEnd w:id="18"/>
+        <w:commentReference w:id="16"/>
+      </w:r>
+      <w:commentRangeEnd w:id="17"/>
       <w:r>
         <w:rPr>
           <w:rStyle w:val="CommentReference"/>
           <w:rFonts w:ascii="Times New Roman" w:hAnsiTheme="minorHAnsi"/>
         </w:rPr>
-        <w:commentReference w:id="18"/>
+        <w:commentReference w:id="17"/>
       </w:r>
       <w:r>
         <w:t>independent</w:t>
@@ -3844,26 +3827,26 @@
       <w:r>
         <w:t xml:space="preserve"> environmental variables across </w:t>
       </w:r>
+      <w:commentRangeStart w:id="18"/>
       <w:commentRangeStart w:id="19"/>
-      <w:commentRangeStart w:id="20"/>
       <w:r>
         <w:t xml:space="preserve">both </w:t>
       </w:r>
-      <w:commentRangeEnd w:id="19"/>
+      <w:commentRangeEnd w:id="18"/>
       <w:r>
         <w:rPr>
           <w:rStyle w:val="CommentReference"/>
           <w:rFonts w:ascii="Times New Roman" w:hAnsiTheme="minorHAnsi"/>
         </w:rPr>
-        <w:commentReference w:id="19"/>
-      </w:r>
-      <w:commentRangeEnd w:id="20"/>
+        <w:commentReference w:id="18"/>
+      </w:r>
+      <w:commentRangeEnd w:id="19"/>
       <w:r>
         <w:rPr>
           <w:rStyle w:val="CommentReference"/>
           <w:rFonts w:ascii="Times New Roman" w:hAnsiTheme="minorHAnsi"/>
         </w:rPr>
-        <w:commentReference w:id="20"/>
+        <w:commentReference w:id="19"/>
       </w:r>
       <w:r>
         <w:t xml:space="preserve">regions, to </w:t>
@@ -3895,8 +3878,8 @@
       <w:r>
         <w:t xml:space="preserve">first </w:t>
       </w:r>
+      <w:commentRangeStart w:id="20"/>
       <w:commentRangeStart w:id="21"/>
-      <w:commentRangeStart w:id="22"/>
       <w:r>
         <w:t>log</w:t>
       </w:r>
@@ -3912,21 +3895,21 @@
       <w:r>
         <w:t xml:space="preserve">transformed </w:t>
       </w:r>
-      <w:commentRangeEnd w:id="21"/>
+      <w:commentRangeEnd w:id="20"/>
       <w:r>
         <w:rPr>
           <w:rStyle w:val="CommentReference"/>
           <w:rFonts w:ascii="Times New Roman" w:hAnsiTheme="minorHAnsi"/>
         </w:rPr>
-        <w:commentReference w:id="21"/>
-      </w:r>
-      <w:commentRangeEnd w:id="22"/>
+        <w:commentReference w:id="20"/>
+      </w:r>
+      <w:commentRangeEnd w:id="21"/>
       <w:r>
         <w:rPr>
           <w:rStyle w:val="CommentReference"/>
           <w:rFonts w:ascii="Times New Roman" w:hAnsiTheme="minorHAnsi"/>
         </w:rPr>
-        <w:commentReference w:id="22"/>
+        <w:commentReference w:id="21"/>
       </w:r>
       <w:r>
         <w:t xml:space="preserve">to ensure normality. A separate PCA was </w:t>
@@ -4215,7 +4198,7 @@
         <w:pStyle w:val="Heading2"/>
         <w:spacing w:line="240" w:lineRule="auto"/>
       </w:pPr>
-      <w:bookmarkStart w:id="23" w:name="environmental-heterogeneity-as-an-explan"/>
+      <w:bookmarkStart w:id="22" w:name="environmental-heterogeneity-as-an-explan"/>
       <w:r>
         <w:t>2.3</w:t>
       </w:r>
@@ -4228,7 +4211,7 @@
       <w:r>
         <w:t>Environmental heterogeneity as an explanation of species richness</w:t>
       </w:r>
-      <w:bookmarkEnd w:id="23"/>
+      <w:bookmarkEnd w:id="22"/>
     </w:p>
     <w:p>
       <w:pPr>
@@ -5393,20 +5376,20 @@
       <w:r>
         <w:t xml:space="preserve"> differed between the GCFR and SWAFR. Finally, </w:t>
       </w:r>
-      <w:commentRangeStart w:id="24"/>
+      <w:commentRangeStart w:id="23"/>
       <w:r>
         <w:t>to assess</w:t>
       </w:r>
       <w:r>
         <w:t xml:space="preserve"> whether the exceptional richness of hotspots is best explained by factors other than environmental heterogeneity</w:t>
       </w:r>
-      <w:commentRangeEnd w:id="24"/>
+      <w:commentRangeEnd w:id="23"/>
       <w:r>
         <w:rPr>
           <w:rStyle w:val="CommentReference"/>
           <w:rFonts w:ascii="Times New Roman" w:hAnsiTheme="minorHAnsi"/>
         </w:rPr>
-        <w:commentReference w:id="24"/>
+        <w:commentReference w:id="23"/>
       </w:r>
       <w:r>
         <w:t xml:space="preserve">, we </w:t>
@@ -5421,7 +5404,7 @@
         <w:pStyle w:val="Heading1"/>
         <w:spacing w:line="240" w:lineRule="auto"/>
       </w:pPr>
-      <w:bookmarkStart w:id="25" w:name="results"/>
+      <w:bookmarkStart w:id="24" w:name="results"/>
       <w:r>
         <w:t>3</w:t>
       </w:r>
@@ -5434,7 +5417,7 @@
       <w:r>
         <w:t>Results</w:t>
       </w:r>
-      <w:bookmarkEnd w:id="25"/>
+      <w:bookmarkEnd w:id="24"/>
     </w:p>
     <w:p>
       <w:pPr>
@@ -5517,8 +5500,8 @@
       <w:r>
         <w:t xml:space="preserve">that </w:t>
       </w:r>
+      <w:commentRangeStart w:id="25"/>
       <w:commentRangeStart w:id="26"/>
-      <w:commentRangeStart w:id="27"/>
       <w:r>
         <w:t>species</w:t>
       </w:r>
@@ -5528,21 +5511,21 @@
       <w:r>
         <w:t>per unit area is similar at the QDS</w:t>
       </w:r>
-      <w:commentRangeEnd w:id="26"/>
+      <w:commentRangeEnd w:id="25"/>
       <w:r>
         <w:rPr>
           <w:rStyle w:val="CommentReference"/>
           <w:rFonts w:ascii="Times New Roman" w:hAnsiTheme="minorHAnsi"/>
         </w:rPr>
-        <w:commentReference w:id="26"/>
-      </w:r>
-      <w:commentRangeEnd w:id="27"/>
+        <w:commentReference w:id="25"/>
+      </w:r>
+      <w:commentRangeEnd w:id="26"/>
       <w:r>
         <w:rPr>
           <w:rStyle w:val="CommentReference"/>
           <w:rFonts w:ascii="Times New Roman" w:hAnsiTheme="minorHAnsi"/>
         </w:rPr>
-        <w:commentReference w:id="27"/>
+        <w:commentReference w:id="26"/>
       </w:r>
       <w:r>
         <w:t>- (Figure 2a;</w:t>
@@ -5615,8 +5598,8 @@
       <w:r>
         <w:t>), but that the GCFR is significantly more species-rich than the SWAFR at the DS-scale (</w:t>
       </w:r>
+      <w:commentRangeStart w:id="27"/>
       <w:commentRangeStart w:id="28"/>
-      <w:commentRangeStart w:id="29"/>
       <w:r>
         <w:rPr>
           <w:highlight w:val="yellow"/>
@@ -5635,21 +5618,21 @@
         </w:rPr>
         <w:t>a</w:t>
       </w:r>
-      <w:commentRangeEnd w:id="28"/>
+      <w:commentRangeEnd w:id="27"/>
       <w:r>
         <w:rPr>
           <w:rStyle w:val="CommentReference"/>
           <w:rFonts w:ascii="Times New Roman" w:hAnsiTheme="minorHAnsi"/>
         </w:rPr>
-        <w:commentReference w:id="28"/>
-      </w:r>
-      <w:commentRangeEnd w:id="29"/>
+        <w:commentReference w:id="27"/>
+      </w:r>
+      <w:commentRangeEnd w:id="28"/>
       <w:r>
         <w:rPr>
           <w:rStyle w:val="CommentReference"/>
           <w:rFonts w:ascii="Times New Roman" w:hAnsiTheme="minorHAnsi"/>
         </w:rPr>
-        <w:commentReference w:id="29"/>
+        <w:commentReference w:id="28"/>
       </w:r>
       <w:r>
         <w:t>;</w:t>
@@ -6488,8 +6471,8 @@
           <w:rFonts w:eastAsiaTheme="minorEastAsia" w:cstheme="majorBidi"/>
         </w:rPr>
       </w:pPr>
+      <w:commentRangeStart w:id="29"/>
       <w:commentRangeStart w:id="30"/>
-      <w:commentRangeStart w:id="31"/>
       <w:r>
         <w:t xml:space="preserve">The </w:t>
       </w:r>
@@ -6508,21 +6491,21 @@
         </w:rPr>
         <w:t>h</w:t>
       </w:r>
-      <w:commentRangeEnd w:id="30"/>
+      <w:commentRangeEnd w:id="29"/>
       <w:r>
         <w:rPr>
           <w:rStyle w:val="CommentReference"/>
           <w:rFonts w:ascii="Times New Roman" w:hAnsiTheme="minorHAnsi"/>
         </w:rPr>
-        <w:commentReference w:id="30"/>
-      </w:r>
-      <w:commentRangeEnd w:id="31"/>
+        <w:commentReference w:id="29"/>
+      </w:r>
+      <w:commentRangeEnd w:id="30"/>
       <w:r>
         <w:rPr>
           <w:rStyle w:val="CommentReference"/>
           <w:rFonts w:ascii="Times New Roman" w:hAnsiTheme="minorHAnsi"/>
         </w:rPr>
-        <w:commentReference w:id="31"/>
+        <w:commentReference w:id="30"/>
       </w:r>
       <w:r>
         <w:rPr>
@@ -6922,8 +6905,8 @@
       <w:r>
         <w:t>(</w:t>
       </w:r>
+      <w:commentRangeStart w:id="31"/>
       <w:commentRangeStart w:id="32"/>
-      <w:commentRangeStart w:id="33"/>
       <w:r>
         <w:rPr>
           <w:i/>
@@ -6941,21 +6924,21 @@
       <w:r>
         <w:t xml:space="preserve"> </w:t>
       </w:r>
-      <w:commentRangeEnd w:id="32"/>
+      <w:commentRangeEnd w:id="31"/>
       <w:r>
         <w:rPr>
           <w:rStyle w:val="CommentReference"/>
           <w:rFonts w:ascii="Times New Roman" w:hAnsiTheme="minorHAnsi"/>
         </w:rPr>
-        <w:commentReference w:id="32"/>
-      </w:r>
-      <w:commentRangeEnd w:id="33"/>
+        <w:commentReference w:id="31"/>
+      </w:r>
+      <w:commentRangeEnd w:id="32"/>
       <w:r>
         <w:rPr>
           <w:rStyle w:val="CommentReference"/>
           <w:rFonts w:ascii="Times New Roman" w:hAnsiTheme="minorHAnsi"/>
         </w:rPr>
-        <w:commentReference w:id="33"/>
+        <w:commentReference w:id="32"/>
       </w:r>
       <w:r>
         <w:t xml:space="preserve">= </w:t>
@@ -6969,8 +6952,8 @@
       <w:r>
         <w:t xml:space="preserve">2; </w:t>
       </w:r>
+      <w:commentRangeStart w:id="33"/>
       <w:commentRangeStart w:id="34"/>
-      <w:commentRangeStart w:id="35"/>
       <w:r>
         <w:rPr>
           <w:i/>
@@ -6988,7 +6971,7 @@
       <w:r>
         <w:t xml:space="preserve"> </w:t>
       </w:r>
-      <w:commentRangeEnd w:id="34"/>
+      <w:commentRangeEnd w:id="33"/>
       <w:r>
         <w:t>= 247.4</w:t>
       </w:r>
@@ -6997,15 +6980,15 @@
           <w:rStyle w:val="CommentReference"/>
           <w:rFonts w:ascii="Times New Roman" w:hAnsiTheme="minorHAnsi"/>
         </w:rPr>
-        <w:commentReference w:id="34"/>
-      </w:r>
-      <w:commentRangeEnd w:id="35"/>
+        <w:commentReference w:id="33"/>
+      </w:r>
+      <w:commentRangeEnd w:id="34"/>
       <w:r>
         <w:rPr>
           <w:rStyle w:val="CommentReference"/>
           <w:rFonts w:ascii="Times New Roman" w:hAnsiTheme="minorHAnsi"/>
         </w:rPr>
-        <w:commentReference w:id="35"/>
+        <w:commentReference w:id="34"/>
       </w:r>
       <w:r>
         <w:t>).</w:t>
@@ -7073,35 +7056,35 @@
         </w:rPr>
         <w:t xml:space="preserve"> (</w:t>
       </w:r>
+      <w:commentRangeStart w:id="35"/>
+      <w:r>
+        <w:rPr>
+          <w:rFonts w:eastAsiaTheme="minorEastAsia" w:cstheme="majorBidi"/>
+        </w:rPr>
+        <w:t xml:space="preserve">see also SI. Figure </w:t>
+      </w:r>
       <w:commentRangeStart w:id="36"/>
       <w:r>
         <w:rPr>
           <w:rFonts w:eastAsiaTheme="minorEastAsia" w:cstheme="majorBidi"/>
         </w:rPr>
-        <w:t xml:space="preserve">see also SI. Figure </w:t>
-      </w:r>
-      <w:commentRangeStart w:id="37"/>
-      <w:r>
-        <w:rPr>
-          <w:rFonts w:eastAsiaTheme="minorEastAsia" w:cstheme="majorBidi"/>
-        </w:rPr>
         <w:t>A</w:t>
       </w:r>
-      <w:commentRangeEnd w:id="37"/>
+      <w:commentRangeEnd w:id="36"/>
       <w:r>
         <w:rPr>
           <w:rStyle w:val="CommentReference"/>
           <w:rFonts w:ascii="Times New Roman" w:hAnsiTheme="minorHAnsi"/>
         </w:rPr>
-        <w:commentReference w:id="37"/>
-      </w:r>
-      <w:commentRangeEnd w:id="36"/>
+        <w:commentReference w:id="36"/>
+      </w:r>
+      <w:commentRangeEnd w:id="35"/>
       <w:r>
         <w:rPr>
           <w:rStyle w:val="CommentReference"/>
           <w:rFonts w:ascii="Times New Roman" w:hAnsiTheme="minorHAnsi"/>
         </w:rPr>
-        <w:commentReference w:id="36"/>
+        <w:commentReference w:id="35"/>
       </w:r>
       <w:r>
         <w:rPr>
@@ -7252,8 +7235,8 @@
       <w:r>
         <w:t xml:space="preserve"> relative to the spread of residual species richness within each region (QDS: </w:t>
       </w:r>
+      <w:commentRangeStart w:id="37"/>
       <w:commentRangeStart w:id="38"/>
-      <w:commentRangeStart w:id="39"/>
       <w:r>
         <w:rPr>
           <w:i/>
@@ -7271,21 +7254,21 @@
       <w:r>
         <w:t xml:space="preserve"> </w:t>
       </w:r>
-      <w:commentRangeEnd w:id="38"/>
+      <w:commentRangeEnd w:id="37"/>
       <w:r>
         <w:rPr>
           <w:rStyle w:val="CommentReference"/>
           <w:rFonts w:ascii="Times New Roman" w:hAnsiTheme="minorHAnsi"/>
         </w:rPr>
-        <w:commentReference w:id="38"/>
-      </w:r>
-      <w:commentRangeEnd w:id="39"/>
+        <w:commentReference w:id="37"/>
+      </w:r>
+      <w:commentRangeEnd w:id="38"/>
       <w:r>
         <w:rPr>
           <w:rStyle w:val="CommentReference"/>
           <w:rFonts w:ascii="Times New Roman" w:hAnsiTheme="minorHAnsi"/>
         </w:rPr>
-        <w:commentReference w:id="39"/>
+        <w:commentReference w:id="38"/>
       </w:r>
       <w:r>
         <w:t xml:space="preserve">= 315.5; </w:t>
@@ -7307,8 +7290,8 @@
       <w:r>
         <w:t xml:space="preserve"> = 230.1; HDS: </w:t>
       </w:r>
+      <w:commentRangeStart w:id="39"/>
       <w:commentRangeStart w:id="40"/>
-      <w:commentRangeStart w:id="41"/>
       <w:r>
         <w:rPr>
           <w:i/>
@@ -7326,21 +7309,21 @@
       <w:r>
         <w:t xml:space="preserve"> </w:t>
       </w:r>
-      <w:commentRangeEnd w:id="40"/>
+      <w:commentRangeEnd w:id="39"/>
       <w:r>
         <w:rPr>
           <w:rStyle w:val="CommentReference"/>
           <w:rFonts w:ascii="Times New Roman" w:hAnsiTheme="minorHAnsi"/>
         </w:rPr>
-        <w:commentReference w:id="40"/>
-      </w:r>
-      <w:commentRangeEnd w:id="41"/>
+        <w:commentReference w:id="39"/>
+      </w:r>
+      <w:commentRangeEnd w:id="40"/>
       <w:r>
         <w:rPr>
           <w:rStyle w:val="CommentReference"/>
           <w:rFonts w:ascii="Times New Roman" w:hAnsiTheme="minorHAnsi"/>
         </w:rPr>
-        <w:commentReference w:id="41"/>
+        <w:commentReference w:id="40"/>
       </w:r>
       <w:r>
         <w:t xml:space="preserve">= </w:t>
@@ -7395,8 +7378,8 @@
       <w:r>
         <w:t>large (500.0 to 1622.9) relative to the spread of residual species richness within each region (</w:t>
       </w:r>
+      <w:commentRangeStart w:id="41"/>
       <w:commentRangeStart w:id="42"/>
-      <w:commentRangeStart w:id="43"/>
       <w:r>
         <w:rPr>
           <w:i/>
@@ -7414,21 +7397,21 @@
       <w:r>
         <w:t xml:space="preserve"> </w:t>
       </w:r>
-      <w:commentRangeEnd w:id="42"/>
+      <w:commentRangeEnd w:id="41"/>
       <w:r>
         <w:rPr>
           <w:rStyle w:val="CommentReference"/>
           <w:rFonts w:ascii="Times New Roman" w:hAnsiTheme="minorHAnsi"/>
         </w:rPr>
-        <w:commentReference w:id="42"/>
-      </w:r>
-      <w:commentRangeEnd w:id="43"/>
+        <w:commentReference w:id="41"/>
+      </w:r>
+      <w:commentRangeEnd w:id="42"/>
       <w:r>
         <w:rPr>
           <w:rStyle w:val="CommentReference"/>
           <w:rFonts w:ascii="Times New Roman" w:hAnsiTheme="minorHAnsi"/>
         </w:rPr>
-        <w:commentReference w:id="43"/>
+        <w:commentReference w:id="42"/>
       </w:r>
       <w:r>
         <w:t xml:space="preserve">= 638.4; </w:t>
@@ -7453,8 +7436,8 @@
       <w:r>
         <w:t xml:space="preserve">. </w:t>
       </w:r>
+      <w:commentRangeStart w:id="43"/>
       <w:commentRangeStart w:id="44"/>
-      <w:commentRangeStart w:id="45"/>
       <w:r>
         <w:t xml:space="preserve">Where the </w:t>
       </w:r>
@@ -7491,21 +7474,21 @@
       <w:r>
         <w:t xml:space="preserve"> have the effect of cancelling (in the SWAFR) the partial main effects of these variables, both of which are a consequence of collinearities. </w:t>
       </w:r>
-      <w:commentRangeEnd w:id="44"/>
+      <w:commentRangeEnd w:id="43"/>
       <w:r>
         <w:rPr>
           <w:rStyle w:val="CommentReference"/>
           <w:rFonts w:ascii="Times New Roman" w:hAnsiTheme="minorHAnsi"/>
         </w:rPr>
-        <w:commentReference w:id="44"/>
-      </w:r>
-      <w:commentRangeEnd w:id="45"/>
+        <w:commentReference w:id="43"/>
+      </w:r>
+      <w:commentRangeEnd w:id="44"/>
       <w:r>
         <w:rPr>
           <w:rStyle w:val="CommentReference"/>
           <w:rFonts w:ascii="Times New Roman" w:hAnsiTheme="minorHAnsi"/>
         </w:rPr>
-        <w:commentReference w:id="45"/>
+        <w:commentReference w:id="44"/>
       </w:r>
     </w:p>
     <w:p>
@@ -7524,26 +7507,26 @@
       <w:r>
         <w:t xml:space="preserve"> (</w:t>
       </w:r>
+      <w:commentRangeStart w:id="45"/>
       <w:commentRangeStart w:id="46"/>
-      <w:commentRangeStart w:id="47"/>
       <w:r>
         <w:t>Figure 4</w:t>
       </w:r>
-      <w:commentRangeEnd w:id="46"/>
+      <w:commentRangeEnd w:id="45"/>
       <w:r>
         <w:rPr>
           <w:rStyle w:val="CommentReference"/>
           <w:rFonts w:ascii="Times New Roman" w:hAnsiTheme="minorHAnsi"/>
         </w:rPr>
-        <w:commentReference w:id="46"/>
-      </w:r>
-      <w:commentRangeEnd w:id="47"/>
+        <w:commentReference w:id="45"/>
+      </w:r>
+      <w:commentRangeEnd w:id="46"/>
       <w:r>
         <w:rPr>
           <w:rStyle w:val="CommentReference"/>
           <w:rFonts w:ascii="Times New Roman" w:hAnsiTheme="minorHAnsi"/>
         </w:rPr>
-        <w:commentReference w:id="47"/>
+        <w:commentReference w:id="46"/>
       </w:r>
       <w:r>
         <w:t xml:space="preserve">: </w:t>
@@ -7898,7 +7881,7 @@
           <w:tab w:val="left" w:pos="6189"/>
         </w:tabs>
       </w:pPr>
-      <w:bookmarkStart w:id="48" w:name="tables"/>
+      <w:bookmarkStart w:id="47" w:name="tables"/>
       <w:r>
         <w:t>Consistent with a recent meta-analysis identifying environmental heterogeneity as a universal driver of species richness</w:t>
       </w:r>
@@ -8218,7 +8201,7 @@
       <w:r>
         <w:t xml:space="preserve">, </w:t>
       </w:r>
-      <w:commentRangeStart w:id="49"/>
+      <w:commentRangeStart w:id="48"/>
       <w:r>
         <w:t>with the stronger coupling of species richness</w:t>
       </w:r>
@@ -8264,13 +8247,13 @@
       <w:r>
         <w:t>.</w:t>
       </w:r>
-      <w:commentRangeEnd w:id="49"/>
+      <w:commentRangeEnd w:id="48"/>
       <w:r>
         <w:rPr>
           <w:rStyle w:val="CommentReference"/>
           <w:rFonts w:ascii="Times New Roman" w:hAnsiTheme="minorHAnsi"/>
         </w:rPr>
-        <w:commentReference w:id="49"/>
+        <w:commentReference w:id="48"/>
       </w:r>
     </w:p>
     <w:p>
@@ -9208,17 +9191,17 @@
       <w:r>
         <w:t xml:space="preserve"> </w:t>
       </w:r>
-      <w:commentRangeStart w:id="50"/>
+      <w:commentRangeStart w:id="49"/>
       <w:r>
         <w:t>2017</w:t>
       </w:r>
-      <w:commentRangeEnd w:id="50"/>
+      <w:commentRangeEnd w:id="49"/>
       <w:r>
         <w:rPr>
           <w:rStyle w:val="CommentReference"/>
           <w:rFonts w:ascii="Times New Roman" w:hAnsiTheme="minorHAnsi"/>
         </w:rPr>
-        <w:commentReference w:id="50"/>
+        <w:commentReference w:id="49"/>
       </w:r>
       <w:r>
         <w:t>).</w:t>
@@ -9728,17 +9711,17 @@
       <w:r>
         <w:t xml:space="preserve"> Foremost amongst these, </w:t>
       </w:r>
-      <w:commentRangeStart w:id="51"/>
+      <w:commentRangeStart w:id="50"/>
       <w:r>
         <w:t>perhaps</w:t>
       </w:r>
-      <w:commentRangeEnd w:id="51"/>
+      <w:commentRangeEnd w:id="50"/>
       <w:r>
         <w:rPr>
           <w:rStyle w:val="CommentReference"/>
           <w:rFonts w:ascii="Times New Roman" w:hAnsiTheme="minorHAnsi"/>
         </w:rPr>
-        <w:commentReference w:id="51"/>
+        <w:commentReference w:id="50"/>
       </w:r>
       <w:r>
         <w:t xml:space="preserve">, is the influence of </w:t>
@@ -9916,17 +9899,17 @@
       <w:r>
         <w:t xml:space="preserve"> et al. </w:t>
       </w:r>
-      <w:commentRangeStart w:id="52"/>
+      <w:commentRangeStart w:id="51"/>
       <w:r>
         <w:t>2018</w:t>
       </w:r>
-      <w:commentRangeEnd w:id="52"/>
+      <w:commentRangeEnd w:id="51"/>
       <w:r>
         <w:rPr>
           <w:rStyle w:val="CommentReference"/>
           <w:rFonts w:ascii="Times New Roman" w:hAnsiTheme="minorHAnsi"/>
         </w:rPr>
-        <w:commentReference w:id="52"/>
+        <w:commentReference w:id="51"/>
       </w:r>
       <w:r>
         <w:t>)</w:t>
@@ -9969,12 +9952,332 @@
     <w:p>
       <w:pPr>
         <w:pStyle w:val="CommentText"/>
+        <w:rPr>
+          <w:sz w:val="24"/>
+        </w:rPr>
       </w:pPr>
       <w:r>
         <w:rPr>
           <w:sz w:val="24"/>
         </w:rPr>
         <w:t>Overall, the GCFR and the SWAFR represent geographically distinct examples of floras, the species richness of which exist along a similar continuum of environmental heterogeneity that is required to enable species coexistence. While regional environmental and evolutionary history and rates of speciation/extinction are clearly important, without environmental heterogeneity the species pool cannot persist. Therefore, the smaller scale heterogeneity of the GCFR results in a greater density of species richness, whereas the larger scale heterogeneity of the SWAFR results in lower density, but a wider area of species richness. This therefore represents an attempt at unification of conceptual thinking about the drivers of species richness between the two regions, without disregarding the important regional peculiarities, such as the hotspots of species richness.</w:t>
+      </w:r>
+    </w:p>
+    <w:p>
+      <w:pPr>
+        <w:pStyle w:val="CommentText"/>
+        <w:rPr>
+          <w:sz w:val="24"/>
+        </w:rPr>
+      </w:pPr>
+      <w:r>
+        <w:rPr>
+          <w:sz w:val="24"/>
+        </w:rPr>
+        <w:t xml:space="preserve">Ruan: </w:t>
+      </w:r>
+      <w:r>
+        <w:rPr>
+          <w:sz w:val="24"/>
+        </w:rPr>
+        <w:t xml:space="preserve">An aspect of the environment I have neglected to consider is fire, shown to also contribute to predictions here in the Cape (Cramer &amp; </w:t>
+      </w:r>
+      <w:proofErr w:type="spellStart"/>
+      <w:r>
+        <w:rPr>
+          <w:sz w:val="24"/>
+        </w:rPr>
+        <w:t>Verboom</w:t>
+      </w:r>
+      <w:proofErr w:type="spellEnd"/>
+      <w:r>
+        <w:rPr>
+          <w:sz w:val="24"/>
+        </w:rPr>
+        <w:t>, 2016). Cardillo (2012) have shown the structuring forces behind species co-occurrence patterns, and thus likely species richness, differ between species-pairs with different post-fire responses and those with similar post-fire responses.</w:t>
+      </w:r>
+    </w:p>
+    <w:p>
+      <w:pPr>
+        <w:pStyle w:val="CommentText"/>
+        <w:rPr>
+          <w:sz w:val="24"/>
+        </w:rPr>
+      </w:pPr>
+      <w:r>
+        <w:rPr>
+          <w:sz w:val="24"/>
+        </w:rPr>
+        <w:t xml:space="preserve">Ruan: </w:t>
+      </w:r>
+      <w:r>
+        <w:rPr>
+          <w:sz w:val="24"/>
+        </w:rPr>
+        <w:t>Spatial autocorrelation?</w:t>
+      </w:r>
+      <w:r>
+        <w:rPr>
+          <w:sz w:val="24"/>
+        </w:rPr>
+        <w:t xml:space="preserve"> Our</w:t>
+      </w:r>
+      <w:r>
+        <w:rPr>
+          <w:sz w:val="24"/>
+        </w:rPr>
+        <w:t xml:space="preserve"> study is necessarily correlative</w:t>
+      </w:r>
+      <w:r>
+        <w:rPr>
+          <w:sz w:val="24"/>
+        </w:rPr>
+        <w:t xml:space="preserve">. </w:t>
+      </w:r>
+      <w:r>
+        <w:rPr>
+          <w:sz w:val="24"/>
+        </w:rPr>
+        <w:t xml:space="preserve">Spatial arranged response AND predictors </w:t>
+      </w:r>
+      <w:r>
+        <w:rPr>
+          <w:sz w:val="24"/>
+        </w:rPr>
+        <w:t>“</w:t>
+      </w:r>
+      <w:r>
+        <w:rPr>
+          <w:sz w:val="24"/>
+        </w:rPr>
+        <w:t>cancel each other out</w:t>
+      </w:r>
+      <w:r>
+        <w:rPr>
+          <w:sz w:val="24"/>
+        </w:rPr>
+        <w:t>”</w:t>
+      </w:r>
+      <w:r>
+        <w:rPr>
+          <w:sz w:val="24"/>
+        </w:rPr>
+        <w:t>?</w:t>
+      </w:r>
+    </w:p>
+    <w:p>
+      <w:pPr>
+        <w:pStyle w:val="CommentText"/>
+        <w:rPr>
+          <w:sz w:val="24"/>
+        </w:rPr>
+      </w:pPr>
+      <w:r>
+        <w:rPr>
+          <w:sz w:val="24"/>
+        </w:rPr>
+        <w:t xml:space="preserve">Ruan: </w:t>
+      </w:r>
+      <w:r>
+        <w:rPr>
+          <w:sz w:val="24"/>
+        </w:rPr>
+        <w:t>Species-occurrence data &amp; collection effort?</w:t>
+      </w:r>
+      <w:r>
+        <w:rPr>
+          <w:sz w:val="24"/>
+        </w:rPr>
+        <w:t xml:space="preserve"> </w:t>
+      </w:r>
+      <w:r>
+        <w:rPr>
+          <w:sz w:val="24"/>
+        </w:rPr>
+        <w:t xml:space="preserve">Address outliers, and compare to </w:t>
+      </w:r>
+      <w:proofErr w:type="spellStart"/>
+      <w:r>
+        <w:rPr>
+          <w:sz w:val="24"/>
+        </w:rPr>
+        <w:t>Gioia</w:t>
+      </w:r>
+      <w:proofErr w:type="spellEnd"/>
+      <w:r>
+        <w:rPr>
+          <w:sz w:val="24"/>
+        </w:rPr>
+        <w:t xml:space="preserve"> &amp; Hopper 2007 (Re: rarefaction etc.) to show that, indeed, our data are flawed.</w:t>
+      </w:r>
+      <w:r>
+        <w:rPr>
+          <w:sz w:val="24"/>
+        </w:rPr>
+        <w:t xml:space="preserve"> </w:t>
+      </w:r>
+      <w:r>
+        <w:rPr>
+          <w:sz w:val="24"/>
+        </w:rPr>
+        <w:t xml:space="preserve">Also note Cramer &amp; </w:t>
+      </w:r>
+      <w:proofErr w:type="spellStart"/>
+      <w:r>
+        <w:rPr>
+          <w:sz w:val="24"/>
+        </w:rPr>
+        <w:t>Verboom</w:t>
+      </w:r>
+      <w:proofErr w:type="spellEnd"/>
+      <w:r>
+        <w:rPr>
+          <w:sz w:val="24"/>
+        </w:rPr>
+        <w:t xml:space="preserve"> 2017 managed in-spite of it (Re: rarefaction etc.)!</w:t>
+      </w:r>
+      <w:r>
+        <w:rPr>
+          <w:sz w:val="24"/>
+        </w:rPr>
+        <w:t xml:space="preserve"> </w:t>
+      </w:r>
+      <w:r>
+        <w:rPr>
+          <w:sz w:val="24"/>
+        </w:rPr>
+        <w:t xml:space="preserve">In addition to the scale of our data, spatial bias in species </w:t>
+      </w:r>
+      <w:proofErr w:type="spellStart"/>
+      <w:r>
+        <w:rPr>
+          <w:sz w:val="24"/>
+        </w:rPr>
+        <w:t>occurence</w:t>
+      </w:r>
+      <w:proofErr w:type="spellEnd"/>
+      <w:r>
+        <w:rPr>
+          <w:sz w:val="24"/>
+        </w:rPr>
+        <w:t xml:space="preserve"> data must also be considered. GBIF data are sourced from both herbaria and plot-monitoring datasets. The relative contribution of each of these to GBIF data may vary between countries and regions</w:t>
+      </w:r>
+      <w:r>
+        <w:rPr>
+          <w:sz w:val="24"/>
+        </w:rPr>
+        <w:t>—</w:t>
+      </w:r>
+      <w:r>
+        <w:rPr>
+          <w:sz w:val="24"/>
+        </w:rPr>
+        <w:t xml:space="preserve">i.e. between the Cape and SWA. As recently noted by </w:t>
+      </w:r>
+      <w:r>
+        <w:rPr>
+          <w:sz w:val="24"/>
+        </w:rPr>
+        <w:lastRenderedPageBreak/>
+        <w:t xml:space="preserve">Guerin (2018), herbarium records and plot-based inventories describe regional flora with varying accuracy, especially with respect to documenting high levels of floristic turnover. We </w:t>
+      </w:r>
+      <w:proofErr w:type="spellStart"/>
+      <w:r>
+        <w:rPr>
+          <w:sz w:val="24"/>
+        </w:rPr>
+        <w:t>emphasise</w:t>
+      </w:r>
+      <w:proofErr w:type="spellEnd"/>
+      <w:r>
+        <w:rPr>
+          <w:sz w:val="24"/>
+        </w:rPr>
+        <w:t xml:space="preserve"> here our concerns that there the floral </w:t>
+      </w:r>
+      <w:proofErr w:type="spellStart"/>
+      <w:r>
+        <w:rPr>
+          <w:sz w:val="24"/>
+        </w:rPr>
+        <w:t>occurence</w:t>
+      </w:r>
+      <w:proofErr w:type="spellEnd"/>
+      <w:r>
+        <w:rPr>
+          <w:sz w:val="24"/>
+        </w:rPr>
+        <w:t xml:space="preserve"> data and soils information use in this study are especially at risk of spatial bias and/or inaccuracies.</w:t>
+      </w:r>
+      <w:r>
+        <w:rPr>
+          <w:sz w:val="24"/>
+        </w:rPr>
+        <w:t xml:space="preserve"> </w:t>
+      </w:r>
+      <w:bookmarkStart w:id="52" w:name="_GoBack"/>
+      <w:bookmarkEnd w:id="52"/>
+      <w:r>
+        <w:rPr>
+          <w:sz w:val="24"/>
+        </w:rPr>
+        <w:t xml:space="preserve">Another issue related to spatial scales, as with any ecological study, is that of spatially uniform and representative plant species </w:t>
+      </w:r>
+      <w:proofErr w:type="spellStart"/>
+      <w:r>
+        <w:rPr>
+          <w:sz w:val="24"/>
+        </w:rPr>
+        <w:t>occurence</w:t>
+      </w:r>
+      <w:proofErr w:type="spellEnd"/>
+      <w:r>
+        <w:rPr>
+          <w:sz w:val="24"/>
+        </w:rPr>
+        <w:t xml:space="preserve"> data. Efforts were made herein to </w:t>
+      </w:r>
+      <w:proofErr w:type="spellStart"/>
+      <w:r>
+        <w:rPr>
+          <w:sz w:val="24"/>
+        </w:rPr>
+        <w:t>minimise</w:t>
+      </w:r>
+      <w:proofErr w:type="spellEnd"/>
+      <w:r>
+        <w:rPr>
+          <w:sz w:val="24"/>
+        </w:rPr>
+        <w:t xml:space="preserve"> differences in data-quality between SWA and Cape by using remote-sensing derived environmental data. Species </w:t>
+      </w:r>
+      <w:proofErr w:type="spellStart"/>
+      <w:r>
+        <w:rPr>
+          <w:sz w:val="24"/>
+        </w:rPr>
+        <w:t>occurence</w:t>
+      </w:r>
+      <w:proofErr w:type="spellEnd"/>
+      <w:r>
+        <w:rPr>
+          <w:sz w:val="24"/>
+        </w:rPr>
+        <w:t xml:space="preserve"> data, however, prove difficult to obtain with uniform methodology. South African biodiversity data is stored only to QDS-level accuracy. As such, our analyses were limited to that as the finest spatial scale, such that our environmental datasets necessarily, then, were also limited to the QDS-scale. This may complicate the interpretation of our analyses, as these data may be too coarse in scale to capture patterns of species richness and turnover and their associations with the </w:t>
+      </w:r>
+      <w:proofErr w:type="spellStart"/>
+      <w:r>
+        <w:rPr>
+          <w:sz w:val="24"/>
+        </w:rPr>
+        <w:t>environmenta</w:t>
+      </w:r>
+      <w:proofErr w:type="spellEnd"/>
+      <w:r>
+        <w:rPr>
+          <w:sz w:val="24"/>
+        </w:rPr>
+        <w:t xml:space="preserve"> in reality in empirically heterogeneous environments like the Cape and SWA.</w:t>
       </w:r>
       <w:r>
         <w:br w:type="page"/>
@@ -9988,7 +10291,7 @@
         <w:lastRenderedPageBreak/>
         <w:t>Tables</w:t>
       </w:r>
-      <w:bookmarkEnd w:id="48"/>
+      <w:bookmarkEnd w:id="47"/>
     </w:p>
     <w:p>
       <w:pPr>
@@ -30783,7 +31086,7 @@
       </w:r>
     </w:p>
   </w:comment>
-  <w:comment w:id="16" w:author="Michael Cramer" w:date="2019-12-02T11:29:00Z" w:initials="MC">
+  <w:comment w:id="15" w:author="Michael Cramer" w:date="2019-12-02T11:29:00Z" w:initials="MC">
     <w:p>
       <w:pPr>
         <w:pStyle w:val="CommentText"/>
@@ -30799,7 +31102,7 @@
       </w:r>
     </w:p>
   </w:comment>
-  <w:comment w:id="17" w:author="Michael Cramer" w:date="2019-12-02T11:30:00Z" w:initials="MC">
+  <w:comment w:id="16" w:author="Michael Cramer" w:date="2019-12-02T11:30:00Z" w:initials="MC">
     <w:p>
       <w:pPr>
         <w:pStyle w:val="CommentText"/>
@@ -30839,7 +31142,7 @@
       </w:r>
     </w:p>
   </w:comment>
-  <w:comment w:id="18" w:author="Ruan Van Mazijk" w:date="2019-12-03T12:33:00Z" w:initials="RVM">
+  <w:comment w:id="17" w:author="Ruan Van Mazijk" w:date="2019-12-03T12:33:00Z" w:initials="RVM">
     <w:p>
       <w:pPr>
         <w:pStyle w:val="CommentText"/>
@@ -30861,7 +31164,7 @@
       </w:r>
     </w:p>
   </w:comment>
-  <w:comment w:id="19" w:author="Michael Cramer" w:date="2019-10-06T20:10:00Z" w:initials="MC">
+  <w:comment w:id="18" w:author="Michael Cramer" w:date="2019-10-06T20:10:00Z" w:initials="MC">
     <w:p>
       <w:pPr>
         <w:pStyle w:val="CommentText"/>
@@ -30877,7 +31180,7 @@
       </w:r>
     </w:p>
   </w:comment>
-  <w:comment w:id="20" w:author="Ruan Van Mazijk" w:date="2019-10-07T15:44:00Z" w:initials="RVM">
+  <w:comment w:id="19" w:author="Ruan Van Mazijk" w:date="2019-10-07T15:44:00Z" w:initials="RVM">
     <w:p>
       <w:pPr>
         <w:pStyle w:val="CommentText"/>
@@ -30896,7 +31199,7 @@
       </w:r>
     </w:p>
   </w:comment>
-  <w:comment w:id="21" w:author="Michael Cramer" w:date="2019-10-06T20:11:00Z" w:initials="MC">
+  <w:comment w:id="20" w:author="Michael Cramer" w:date="2019-10-06T20:11:00Z" w:initials="MC">
     <w:p>
       <w:pPr>
         <w:pStyle w:val="CommentText"/>
@@ -30924,7 +31227,7 @@
       </w:r>
     </w:p>
   </w:comment>
-  <w:comment w:id="22" w:author="Ruan Van Mazijk" w:date="2019-10-07T11:59:00Z" w:initials="RVM">
+  <w:comment w:id="21" w:author="Ruan Van Mazijk" w:date="2019-10-07T11:59:00Z" w:initials="RVM">
     <w:p>
       <w:pPr>
         <w:pStyle w:val="CommentText"/>
@@ -30949,7 +31252,7 @@
       </w:r>
     </w:p>
   </w:comment>
-  <w:comment w:id="24" w:author="Ruan Van Mazijk" w:date="2019-12-03T11:34:00Z" w:initials="RVM">
+  <w:comment w:id="23" w:author="Ruan Van Mazijk" w:date="2019-12-03T11:34:00Z" w:initials="RVM">
     <w:p>
       <w:pPr>
         <w:pStyle w:val="CommentText"/>
@@ -30965,7 +31268,7 @@
       </w:r>
     </w:p>
   </w:comment>
-  <w:comment w:id="26" w:author="Michael Cramer" w:date="2019-12-03T08:06:00Z" w:initials="MC">
+  <w:comment w:id="25" w:author="Michael Cramer" w:date="2019-12-03T08:06:00Z" w:initials="MC">
     <w:p>
       <w:pPr>
         <w:pStyle w:val="CommentText"/>
@@ -30995,7 +31298,7 @@
       </w:r>
     </w:p>
   </w:comment>
-  <w:comment w:id="27" w:author="Ruan Van Mazijk" w:date="2019-12-03T12:14:00Z" w:initials="RVM">
+  <w:comment w:id="26" w:author="Ruan Van Mazijk" w:date="2019-12-03T12:14:00Z" w:initials="RVM">
     <w:p>
       <w:pPr>
         <w:pStyle w:val="CommentText"/>
@@ -31033,7 +31336,7 @@
       </w:r>
     </w:p>
   </w:comment>
-  <w:comment w:id="28" w:author="Michael Cramer" w:date="2019-12-03T08:07:00Z" w:initials="MC">
+  <w:comment w:id="27" w:author="Michael Cramer" w:date="2019-12-03T08:07:00Z" w:initials="MC">
     <w:p>
       <w:pPr>
         <w:pStyle w:val="CommentText"/>
@@ -31049,7 +31352,7 @@
       </w:r>
     </w:p>
   </w:comment>
-  <w:comment w:id="29" w:author="Ruan Van Mazijk" w:date="2019-12-03T11:55:00Z" w:initials="RVM">
+  <w:comment w:id="28" w:author="Ruan Van Mazijk" w:date="2019-12-03T11:55:00Z" w:initials="RVM">
     <w:p>
       <w:pPr>
         <w:pStyle w:val="CommentText"/>
@@ -31065,7 +31368,7 @@
       </w:r>
     </w:p>
   </w:comment>
-  <w:comment w:id="30" w:author="Michael Cramer" w:date="2019-12-03T08:17:00Z" w:initials="MC">
+  <w:comment w:id="29" w:author="Michael Cramer" w:date="2019-12-03T08:17:00Z" w:initials="MC">
     <w:p>
       <w:pPr>
         <w:pStyle w:val="CommentText"/>
@@ -31081,7 +31384,7 @@
       </w:r>
     </w:p>
   </w:comment>
-  <w:comment w:id="31" w:author="Ruan Van Mazijk" w:date="2019-12-03T11:57:00Z" w:initials="RVM">
+  <w:comment w:id="30" w:author="Ruan Van Mazijk" w:date="2019-12-03T11:57:00Z" w:initials="RVM">
     <w:p>
       <w:pPr>
         <w:pStyle w:val="CommentText"/>
@@ -31097,7 +31400,7 @@
       </w:r>
     </w:p>
   </w:comment>
-  <w:comment w:id="32" w:author="Michael Cramer" w:date="2019-10-06T20:52:00Z" w:initials="MC">
+  <w:comment w:id="31" w:author="Michael Cramer" w:date="2019-10-06T20:52:00Z" w:initials="MC">
     <w:p>
       <w:pPr>
         <w:pStyle w:val="CommentText"/>
@@ -31113,7 +31416,7 @@
       </w:r>
     </w:p>
   </w:comment>
-  <w:comment w:id="33" w:author="Ruan Van Mazijk" w:date="2019-10-08T09:24:00Z" w:initials="RVM">
+  <w:comment w:id="32" w:author="Ruan Van Mazijk" w:date="2019-10-08T09:24:00Z" w:initials="RVM">
     <w:p>
       <w:pPr>
         <w:pStyle w:val="CommentText"/>
@@ -31129,7 +31432,7 @@
       </w:r>
     </w:p>
   </w:comment>
-  <w:comment w:id="34" w:author="Michael Cramer" w:date="2019-10-06T20:52:00Z" w:initials="MC">
+  <w:comment w:id="33" w:author="Michael Cramer" w:date="2019-10-06T20:52:00Z" w:initials="MC">
     <w:p>
       <w:pPr>
         <w:pStyle w:val="CommentText"/>
@@ -31145,7 +31448,7 @@
       </w:r>
     </w:p>
   </w:comment>
-  <w:comment w:id="35" w:author="Ruan Van Mazijk" w:date="2019-10-08T09:24:00Z" w:initials="RVM">
+  <w:comment w:id="34" w:author="Ruan Van Mazijk" w:date="2019-10-08T09:24:00Z" w:initials="RVM">
     <w:p>
       <w:pPr>
         <w:pStyle w:val="CommentText"/>
@@ -31161,7 +31464,7 @@
       </w:r>
     </w:p>
   </w:comment>
-  <w:comment w:id="37" w:author="Michael Cramer" w:date="2019-12-03T08:19:00Z" w:initials="MC">
+  <w:comment w:id="36" w:author="Michael Cramer" w:date="2019-12-03T08:19:00Z" w:initials="MC">
     <w:p>
       <w:pPr>
         <w:pStyle w:val="CommentText"/>
@@ -31177,7 +31480,7 @@
       </w:r>
     </w:p>
   </w:comment>
-  <w:comment w:id="36" w:author="Ruan Van Mazijk" w:date="2019-12-03T11:36:00Z" w:initials="RVM">
+  <w:comment w:id="35" w:author="Ruan Van Mazijk" w:date="2019-12-03T11:36:00Z" w:initials="RVM">
     <w:p>
       <w:pPr>
         <w:pStyle w:val="CommentText"/>
@@ -31199,7 +31502,7 @@
       </w:r>
     </w:p>
   </w:comment>
-  <w:comment w:id="38" w:author="Michael Cramer" w:date="2019-10-06T20:52:00Z" w:initials="MC">
+  <w:comment w:id="37" w:author="Michael Cramer" w:date="2019-10-06T20:52:00Z" w:initials="MC">
     <w:p>
       <w:pPr>
         <w:pStyle w:val="CommentText"/>
@@ -31215,7 +31518,7 @@
       </w:r>
     </w:p>
   </w:comment>
-  <w:comment w:id="39" w:author="Ruan Van Mazijk" w:date="2019-10-08T09:24:00Z" w:initials="RVM">
+  <w:comment w:id="38" w:author="Ruan Van Mazijk" w:date="2019-10-08T09:24:00Z" w:initials="RVM">
     <w:p>
       <w:pPr>
         <w:pStyle w:val="CommentText"/>
@@ -31231,7 +31534,7 @@
       </w:r>
     </w:p>
   </w:comment>
-  <w:comment w:id="40" w:author="Michael Cramer" w:date="2019-10-06T20:52:00Z" w:initials="MC">
+  <w:comment w:id="39" w:author="Michael Cramer" w:date="2019-10-06T20:52:00Z" w:initials="MC">
     <w:p>
       <w:pPr>
         <w:pStyle w:val="CommentText"/>
@@ -31247,7 +31550,7 @@
       </w:r>
     </w:p>
   </w:comment>
-  <w:comment w:id="41" w:author="Ruan Van Mazijk" w:date="2019-10-08T09:24:00Z" w:initials="RVM">
+  <w:comment w:id="40" w:author="Ruan Van Mazijk" w:date="2019-10-08T09:24:00Z" w:initials="RVM">
     <w:p>
       <w:pPr>
         <w:pStyle w:val="CommentText"/>
@@ -31263,7 +31566,7 @@
       </w:r>
     </w:p>
   </w:comment>
-  <w:comment w:id="42" w:author="Michael Cramer" w:date="2019-10-06T20:52:00Z" w:initials="MC">
+  <w:comment w:id="41" w:author="Michael Cramer" w:date="2019-10-06T20:52:00Z" w:initials="MC">
     <w:p>
       <w:pPr>
         <w:pStyle w:val="CommentText"/>
@@ -31279,7 +31582,7 @@
       </w:r>
     </w:p>
   </w:comment>
-  <w:comment w:id="43" w:author="Ruan Van Mazijk" w:date="2019-10-08T09:24:00Z" w:initials="RVM">
+  <w:comment w:id="42" w:author="Ruan Van Mazijk" w:date="2019-10-08T09:24:00Z" w:initials="RVM">
     <w:p>
       <w:pPr>
         <w:pStyle w:val="CommentText"/>
@@ -31295,7 +31598,7 @@
       </w:r>
     </w:p>
   </w:comment>
-  <w:comment w:id="44" w:author="Michael Cramer" w:date="2019-12-03T08:21:00Z" w:initials="MC">
+  <w:comment w:id="43" w:author="Michael Cramer" w:date="2019-12-03T08:21:00Z" w:initials="MC">
     <w:p>
       <w:pPr>
         <w:pStyle w:val="CommentText"/>
@@ -31311,7 +31614,7 @@
       </w:r>
     </w:p>
   </w:comment>
-  <w:comment w:id="45" w:author="Ruan Van Mazijk" w:date="2019-12-03T12:04:00Z" w:initials="RVM">
+  <w:comment w:id="44" w:author="Ruan Van Mazijk" w:date="2019-12-03T12:04:00Z" w:initials="RVM">
     <w:p>
       <w:pPr>
         <w:pStyle w:val="CommentText"/>
@@ -31339,7 +31642,7 @@
       </w:r>
     </w:p>
   </w:comment>
-  <w:comment w:id="46" w:author="Michael Cramer" w:date="2019-12-03T11:05:00Z" w:initials="MC">
+  <w:comment w:id="45" w:author="Michael Cramer" w:date="2019-12-03T11:05:00Z" w:initials="MC">
     <w:p>
       <w:pPr>
         <w:pStyle w:val="CommentText"/>
@@ -31355,7 +31658,7 @@
       </w:r>
     </w:p>
   </w:comment>
-  <w:comment w:id="47" w:author="Ruan Van Mazijk" w:date="2019-12-03T12:07:00Z" w:initials="RVM">
+  <w:comment w:id="46" w:author="Ruan Van Mazijk" w:date="2019-12-03T12:07:00Z" w:initials="RVM">
     <w:p>
       <w:pPr>
         <w:pStyle w:val="CommentText"/>
@@ -31389,7 +31692,7 @@
       </w:r>
     </w:p>
   </w:comment>
-  <w:comment w:id="49" w:author="Michael Cramer" w:date="2019-12-03T08:28:00Z" w:initials="MC">
+  <w:comment w:id="48" w:author="Michael Cramer" w:date="2019-12-03T08:28:00Z" w:initials="MC">
     <w:p>
       <w:pPr>
         <w:pStyle w:val="CommentText"/>
@@ -31411,7 +31714,7 @@
       </w:r>
     </w:p>
   </w:comment>
-  <w:comment w:id="50" w:author="Michael Cramer" w:date="2019-12-03T08:42:00Z" w:initials="MC">
+  <w:comment w:id="49" w:author="Michael Cramer" w:date="2019-12-03T08:42:00Z" w:initials="MC">
     <w:p>
       <w:pPr>
         <w:pStyle w:val="CommentText"/>
@@ -31427,7 +31730,7 @@
       </w:r>
     </w:p>
   </w:comment>
-  <w:comment w:id="51" w:author="Michael Cramer" w:date="2019-12-03T10:39:00Z" w:initials="MC">
+  <w:comment w:id="50" w:author="Michael Cramer" w:date="2019-12-03T10:39:00Z" w:initials="MC">
     <w:p>
       <w:pPr>
         <w:pStyle w:val="CommentText"/>
@@ -31475,7 +31778,7 @@
       </w:r>
     </w:p>
   </w:comment>
-  <w:comment w:id="52" w:author="Michael Cramer" w:date="2019-12-03T10:43:00Z" w:initials="MC">
+  <w:comment w:id="51" w:author="Michael Cramer" w:date="2019-12-03T10:43:00Z" w:initials="MC">
     <w:p>
       <w:pPr>
         <w:pStyle w:val="CommentText"/>
@@ -35569,7 +35872,7 @@
 </file>
 
 <file path=customXml/itemProps1.xml><?xml version="1.0" encoding="utf-8"?>
-<ds:datastoreItem xmlns:ds="http://schemas.openxmlformats.org/officeDocument/2006/customXml" ds:itemID="{FB4F3CA8-1696-4FF0-A18A-7C640BAA1BB7}">
+<ds:datastoreItem xmlns:ds="http://schemas.openxmlformats.org/officeDocument/2006/customXml" ds:itemID="{2596EC45-49AB-4FA4-BDC4-2B0DC38F1251}">
   <ds:schemaRefs>
     <ds:schemaRef ds:uri="http://schemas.openxmlformats.org/officeDocument/2006/bibliography"/>
   </ds:schemaRefs>

</xml_diff>